<commit_message>
revisado Documento de Configuración
</commit_message>
<xml_diff>
--- a/TrabajoPracticoIntegrador.docx
+++ b/TrabajoPracticoIntegrador.docx
@@ -1,6 +1,6 @@
 
 <file path=word/document.xml><?xml version="1.0" encoding="utf-8"?>
-<w:document xmlns:wpc="http://schemas.microsoft.com/office/word/2010/wordprocessingCanvas" xmlns:cx="http://schemas.microsoft.com/office/drawing/2014/chartex" xmlns:cx1="http://schemas.microsoft.com/office/drawing/2015/9/8/chartex" xmlns:cx2="http://schemas.microsoft.com/office/drawing/2015/10/21/chartex" xmlns:cx3="http://schemas.microsoft.com/office/drawing/2016/5/9/chartex" xmlns:cx4="http://schemas.microsoft.com/office/drawing/2016/5/10/chartex" xmlns:cx5="http://schemas.microsoft.com/office/drawing/2016/5/11/chartex" xmlns:cx6="http://schemas.microsoft.com/office/drawing/2016/5/12/chartex" xmlns:cx7="http://schemas.microsoft.com/office/drawing/2016/5/13/chartex" xmlns:cx8="http://schemas.microsoft.com/office/drawing/2016/5/14/chartex" xmlns:mc="http://schemas.openxmlformats.org/markup-compatibility/2006" xmlns:aink="http://schemas.microsoft.com/office/drawing/2016/ink" xmlns:am3d="http://schemas.microsoft.com/office/drawing/2017/model3d" xmlns:o="urn:schemas-microsoft-com:office:office" xmlns:r="http://schemas.openxmlformats.org/officeDocument/2006/relationships" xmlns:m="http://schemas.openxmlformats.org/officeDocument/2006/math" xmlns:v="urn:schemas-microsoft-com:vml" xmlns:wp14="http://schemas.microsoft.com/office/word/2010/wordprocessingDrawing" xmlns:wp="http://schemas.openxmlformats.org/drawingml/2006/wordprocessingDrawing" xmlns:w10="urn:schemas-microsoft-com:office:word" xmlns:w="http://schemas.openxmlformats.org/wordprocessingml/2006/main" xmlns:w14="http://schemas.microsoft.com/office/word/2010/wordml" xmlns:w15="http://schemas.microsoft.com/office/word/2012/wordml" xmlns:w16cex="http://schemas.microsoft.com/office/word/2018/wordml/cex" xmlns:w16cid="http://schemas.microsoft.com/office/word/2016/wordml/cid" xmlns:w16="http://schemas.microsoft.com/office/word/2018/wordml" xmlns:w16sdtdh="http://schemas.microsoft.com/office/word/2020/wordml/sdtdatahash" xmlns:w16se="http://schemas.microsoft.com/office/word/2015/wordml/symex" xmlns:wpg="http://schemas.microsoft.com/office/word/2010/wordprocessingGroup" xmlns:wpi="http://schemas.microsoft.com/office/word/2010/wordprocessingInk" xmlns:wne="http://schemas.microsoft.com/office/word/2006/wordml" xmlns:wps="http://schemas.microsoft.com/office/word/2010/wordprocessingShape" mc:Ignorable="w14 w15 w16se w16cid w16 w16cex w16sdtdh wp14">
+<w:document xmlns:wpc="http://schemas.microsoft.com/office/word/2010/wordprocessingCanvas" xmlns:cx="http://schemas.microsoft.com/office/drawing/2014/chartex" xmlns:cx1="http://schemas.microsoft.com/office/drawing/2015/9/8/chartex" xmlns:cx2="http://schemas.microsoft.com/office/drawing/2015/10/21/chartex" xmlns:cx3="http://schemas.microsoft.com/office/drawing/2016/5/9/chartex" xmlns:cx4="http://schemas.microsoft.com/office/drawing/2016/5/10/chartex" xmlns:cx5="http://schemas.microsoft.com/office/drawing/2016/5/11/chartex" xmlns:cx6="http://schemas.microsoft.com/office/drawing/2016/5/12/chartex" xmlns:cx7="http://schemas.microsoft.com/office/drawing/2016/5/13/chartex" xmlns:cx8="http://schemas.microsoft.com/office/drawing/2016/5/14/chartex" xmlns:mc="http://schemas.openxmlformats.org/markup-compatibility/2006" xmlns:aink="http://schemas.microsoft.com/office/drawing/2016/ink" xmlns:am3d="http://schemas.microsoft.com/office/drawing/2017/model3d" xmlns:o="urn:schemas-microsoft-com:office:office" xmlns:r="http://schemas.openxmlformats.org/officeDocument/2006/relationships" xmlns:m="http://schemas.openxmlformats.org/officeDocument/2006/math" xmlns:v="urn:schemas-microsoft-com:vml" xmlns:wp14="http://schemas.microsoft.com/office/word/2010/wordprocessingDrawing" xmlns:wp="http://schemas.openxmlformats.org/drawingml/2006/wordprocessingDrawing" xmlns:w10="urn:schemas-microsoft-com:office:word" xmlns:w="http://schemas.openxmlformats.org/wordprocessingml/2006/main" xmlns:w14="http://schemas.microsoft.com/office/word/2010/wordml" xmlns:w15="http://schemas.microsoft.com/office/word/2012/wordml" xmlns:w16cid="http://schemas.microsoft.com/office/word/2016/wordml/cid" xmlns:w16se="http://schemas.microsoft.com/office/word/2015/wordml/symex" xmlns:wpg="http://schemas.microsoft.com/office/word/2010/wordprocessingGroup" xmlns:wpi="http://schemas.microsoft.com/office/word/2010/wordprocessingInk" xmlns:wne="http://schemas.microsoft.com/office/word/2006/wordml" xmlns:wps="http://schemas.microsoft.com/office/word/2010/wordprocessingShape" mc:Ignorable="w14 w15 w16se w16cid wp14">
   <w:body>
     <w:p>
       <w:pPr>
@@ -3007,7 +3007,6 @@
           <w:docPartGallery w:val="Table of Contents"/>
         </w:docPartObj>
       </w:sdtPr>
-      <w:sdtEndPr/>
       <w:sdtContent>
         <w:p>
           <w:pPr>
@@ -5840,11 +5839,11 @@
       </w:r>
       <w:proofErr w:type="spellStart"/>
       <w:r>
-        <w:t>on</w:t>
-      </w:r>
-      <w:proofErr w:type="spellEnd"/>
-      <w:r>
-        <w:t xml:space="preserve">-premise y </w:t>
+        <w:t>on-premise</w:t>
+      </w:r>
+      <w:proofErr w:type="spellEnd"/>
+      <w:r>
+        <w:t xml:space="preserve"> y </w:t>
       </w:r>
       <w:proofErr w:type="spellStart"/>
       <w:r>
@@ -6068,8 +6067,16 @@
         <w:rPr>
           <w:rFonts w:ascii="Calibri" w:eastAsia="Calibri" w:hAnsi="Calibri" w:cs="Calibri"/>
         </w:rPr>
-        <w:t>Amplio portfolio de servicios, que también viene de la mano con su modelo de pago “Pay</w:t>
-      </w:r>
+        <w:t>Amplio portfolio de servicios, que también viene de la mano con su modelo de pago “</w:t>
+      </w:r>
+      <w:proofErr w:type="spellStart"/>
+      <w:r>
+        <w:rPr>
+          <w:rFonts w:ascii="Calibri" w:eastAsia="Calibri" w:hAnsi="Calibri" w:cs="Calibri"/>
+        </w:rPr>
+        <w:t>Pay</w:t>
+      </w:r>
+      <w:proofErr w:type="spellEnd"/>
       <w:r>
         <w:t>-as-</w:t>
       </w:r>
@@ -6081,19 +6088,11 @@
       <w:r>
         <w:t>-</w:t>
       </w:r>
-      <w:proofErr w:type="spellStart"/>
       <w:r>
         <w:rPr>
           <w:rFonts w:ascii="Calibri" w:eastAsia="Calibri" w:hAnsi="Calibri" w:cs="Calibri"/>
         </w:rPr>
-        <w:t>go</w:t>
-      </w:r>
-      <w:proofErr w:type="spellEnd"/>
-      <w:r>
-        <w:rPr>
-          <w:rFonts w:ascii="Calibri" w:eastAsia="Calibri" w:hAnsi="Calibri" w:cs="Calibri"/>
-        </w:rPr>
-        <w:t xml:space="preserve">”, </w:t>
+        <w:t xml:space="preserve">go”, </w:t>
       </w:r>
       <w:r>
         <w:t xml:space="preserve">que optimiza el uso del presupuesto y evita desperdicio de capacidades. </w:t>
@@ -6153,7 +6152,15 @@
       </w:r>
       <w:proofErr w:type="spellEnd"/>
       <w:r>
-        <w:t xml:space="preserve">: Number of </w:t>
+        <w:t xml:space="preserve">: </w:t>
+      </w:r>
+      <w:proofErr w:type="spellStart"/>
+      <w:r>
+        <w:t>Number</w:t>
+      </w:r>
+      <w:proofErr w:type="spellEnd"/>
+      <w:r>
+        <w:t xml:space="preserve"> of </w:t>
       </w:r>
       <w:proofErr w:type="spellStart"/>
       <w:r>
@@ -6262,7 +6269,15 @@
       </w:r>
       <w:proofErr w:type="spellEnd"/>
       <w:r>
-        <w:t xml:space="preserve">, Number of </w:t>
+        <w:t xml:space="preserve">, </w:t>
+      </w:r>
+      <w:proofErr w:type="spellStart"/>
+      <w:r>
+        <w:t>Number</w:t>
+      </w:r>
+      <w:proofErr w:type="spellEnd"/>
+      <w:r>
+        <w:t xml:space="preserve"> of </w:t>
       </w:r>
       <w:proofErr w:type="spellStart"/>
       <w:r>
@@ -6401,8 +6416,16 @@
         <w:rPr>
           <w:rFonts w:ascii="Calibri" w:eastAsia="Calibri" w:hAnsi="Calibri" w:cs="Calibri"/>
         </w:rPr>
-        <w:t>Además de contar con modelos “Pay</w:t>
-      </w:r>
+        <w:t>Además de contar con modelos “</w:t>
+      </w:r>
+      <w:proofErr w:type="spellStart"/>
+      <w:r>
+        <w:rPr>
+          <w:rFonts w:ascii="Calibri" w:eastAsia="Calibri" w:hAnsi="Calibri" w:cs="Calibri"/>
+        </w:rPr>
+        <w:t>Pay</w:t>
+      </w:r>
+      <w:proofErr w:type="spellEnd"/>
       <w:r>
         <w:t>-as-</w:t>
       </w:r>
@@ -6414,19 +6437,11 @@
       <w:r>
         <w:t>-</w:t>
       </w:r>
-      <w:proofErr w:type="spellStart"/>
       <w:r>
         <w:rPr>
           <w:rFonts w:ascii="Calibri" w:eastAsia="Calibri" w:hAnsi="Calibri" w:cs="Calibri"/>
         </w:rPr>
-        <w:t>go</w:t>
-      </w:r>
-      <w:proofErr w:type="spellEnd"/>
-      <w:r>
-        <w:rPr>
-          <w:rFonts w:ascii="Calibri" w:eastAsia="Calibri" w:hAnsi="Calibri" w:cs="Calibri"/>
-        </w:rPr>
-        <w:t xml:space="preserve">”, Azure permite pagar por lo que se usa y </w:t>
+        <w:t xml:space="preserve">go”, Azure permite pagar por lo que se usa y </w:t>
       </w:r>
       <w:r>
         <w:t xml:space="preserve">hacer </w:t>
@@ -6475,7 +6490,15 @@
       </w:r>
       <w:proofErr w:type="spellEnd"/>
       <w:r>
-        <w:t xml:space="preserve"> virtuales, 8 gigas de RAM y una licencia SQL Enterprise, pay-as-</w:t>
+        <w:t xml:space="preserve"> virtuales, 8 gigas de RAM y una licencia SQL Enterprise, </w:t>
+      </w:r>
+      <w:proofErr w:type="spellStart"/>
+      <w:r>
+        <w:t>pay</w:t>
+      </w:r>
+      <w:proofErr w:type="spellEnd"/>
+      <w:r>
+        <w:t>-as-</w:t>
       </w:r>
       <w:proofErr w:type="spellStart"/>
       <w:r>
@@ -6483,15 +6506,7 @@
       </w:r>
       <w:proofErr w:type="spellEnd"/>
       <w:r>
-        <w:t>-</w:t>
-      </w:r>
-      <w:proofErr w:type="spellStart"/>
-      <w:r>
-        <w:t>go</w:t>
-      </w:r>
-      <w:proofErr w:type="spellEnd"/>
-      <w:r>
-        <w:t xml:space="preserve">) y una Base de Datos Única de 1 tera, reservada por un año y con copias diarias, mensuales y anuales de los datos </w:t>
+        <w:t xml:space="preserve">-go) y una Base de Datos Única de 1 tera, reservada por un año y con copias diarias, mensuales y anuales de los datos </w:t>
       </w:r>
     </w:p>
     <w:p>
@@ -8375,6 +8390,7 @@
         <w:ind w:left="0"/>
       </w:pPr>
       <w:r>
+        <w:lastRenderedPageBreak/>
         <w:t xml:space="preserve">Tomamos la consideración de reservar la </w:t>
       </w:r>
       <w:proofErr w:type="spellStart"/>
@@ -8383,10 +8399,201 @@
       </w:r>
       <w:proofErr w:type="spellEnd"/>
       <w:r>
-        <w:t xml:space="preserve"> = 0 para los invitados, así podemos emitir facturas y cobros en base a ese número de identificación</w:t>
-      </w:r>
-      <w:r>
-        <w:t>.</w:t>
+        <w:t xml:space="preserve"> = 0 para los invitados, así podemos emitir facturas y cobros en base a ese número de ident</w:t>
+      </w:r>
+      <w:r>
+        <w:t>ificación.</w:t>
+      </w:r>
+      <w:r>
+        <w:rPr>
+          <w:rFonts w:asciiTheme="majorHAnsi" w:eastAsiaTheme="majorEastAsia" w:hAnsiTheme="majorHAnsi" w:cstheme="majorBidi"/>
+          <w:noProof/>
+          <w:color w:val="2F5496" w:themeColor="accent1" w:themeShade="BF"/>
+          <w:sz w:val="32"/>
+          <w:szCs w:val="32"/>
+        </w:rPr>
+        <w:drawing>
+          <wp:inline distT="0" distB="0" distL="0" distR="0" wp14:anchorId="2A67AC90" wp14:editId="6653E6DA">
+            <wp:extent cx="5364891" cy="7066037"/>
+            <wp:effectExtent l="0" t="0" r="7620" b="1905"/>
+            <wp:docPr id="7" name="Imagen 7"/>
+            <wp:cNvGraphicFramePr>
+              <a:graphicFrameLocks xmlns:a="http://schemas.openxmlformats.org/drawingml/2006/main" noChangeAspect="1"/>
+            </wp:cNvGraphicFramePr>
+            <a:graphic xmlns:a="http://schemas.openxmlformats.org/drawingml/2006/main">
+              <a:graphicData uri="http://schemas.openxmlformats.org/drawingml/2006/picture">
+                <pic:pic xmlns:pic="http://schemas.openxmlformats.org/drawingml/2006/picture">
+                  <pic:nvPicPr>
+                    <pic:cNvPr id="0" name="Picture 2"/>
+                    <pic:cNvPicPr>
+                      <a:picLocks noChangeAspect="1" noChangeArrowheads="1"/>
+                    </pic:cNvPicPr>
+                  </pic:nvPicPr>
+                  <pic:blipFill>
+                    <a:blip r:embed="rId112" cstate="print">
+                      <a:extLst>
+                        <a:ext uri="{28A0092B-C50C-407E-A947-70E740481C1C}">
+                          <a14:useLocalDpi xmlns:a14="http://schemas.microsoft.com/office/drawing/2010/main" val="0"/>
+                        </a:ext>
+                      </a:extLst>
+                    </a:blip>
+                    <a:srcRect/>
+                    <a:stretch>
+                      <a:fillRect/>
+                    </a:stretch>
+                  </pic:blipFill>
+                  <pic:spPr bwMode="auto">
+                    <a:xfrm>
+                      <a:off x="0" y="0"/>
+                      <a:ext cx="5371702" cy="7075007"/>
+                    </a:xfrm>
+                    <a:prstGeom prst="rect">
+                      <a:avLst/>
+                    </a:prstGeom>
+                    <a:noFill/>
+                  </pic:spPr>
+                </pic:pic>
+              </a:graphicData>
+            </a:graphic>
+          </wp:inline>
+        </w:drawing>
+      </w:r>
+    </w:p>
+    <w:p>
+      <w:pPr>
+        <w:spacing w:after="160" w:line="259" w:lineRule="auto"/>
+      </w:pPr>
+      <w:r>
+        <w:br w:type="page"/>
+      </w:r>
+    </w:p>
+    <w:p>
+      <w:pPr>
+        <w:spacing w:after="160" w:line="259" w:lineRule="auto"/>
+      </w:pPr>
+      <w:r>
+        <w:lastRenderedPageBreak/>
+        <w:t>Historial de Cambios:</w:t>
+      </w:r>
+    </w:p>
+    <w:p>
+      <w:pPr>
+        <w:spacing w:after="160" w:line="259" w:lineRule="auto"/>
+      </w:pPr>
+      <w:r>
+        <w:t xml:space="preserve">- Separada la entidad </w:t>
+      </w:r>
+      <w:proofErr w:type="spellStart"/>
+      <w:r>
+        <w:t>facturaEmitida</w:t>
+      </w:r>
+      <w:proofErr w:type="spellEnd"/>
+      <w:r>
+        <w:t xml:space="preserve"> en dos campos: la entidad original (que es la que contendrá los datos como el nombre/apellido del deudor junto con su fecha de emisión) y </w:t>
+      </w:r>
+      <w:proofErr w:type="spellStart"/>
+      <w:r>
+        <w:t>cuerpoFactura</w:t>
+      </w:r>
+      <w:proofErr w:type="spellEnd"/>
+      <w:r>
+        <w:t xml:space="preserve"> (que contendrá todos y cada uno de los ítems correspondientes a la misma) junto con el tipo de los mismos y su importe individual (para así poder identificarlos con mayor facilidad).</w:t>
+      </w:r>
+    </w:p>
+    <w:p>
+      <w:pPr>
+        <w:spacing w:after="160" w:line="259" w:lineRule="auto"/>
+      </w:pPr>
+      <w:r>
+        <w:t xml:space="preserve">- Agregada la entidad </w:t>
+      </w:r>
+      <w:proofErr w:type="spellStart"/>
+      <w:r>
+        <w:t>facturaActiva</w:t>
+      </w:r>
+      <w:proofErr w:type="spellEnd"/>
+      <w:r>
+        <w:t>, en donde guardaremos el estado de la factura (Pendiente, Pagada o Nulificada) junto con sus fechas de vencimiento (así también podremos identificar que importe deberá abonar el socio a la hora de hacer el cobro).</w:t>
+      </w:r>
+    </w:p>
+    <w:p>
+      <w:pPr>
+        <w:spacing w:after="160" w:line="259" w:lineRule="auto"/>
+      </w:pPr>
+      <w:r>
+        <w:t>- Agregada la entidad “</w:t>
+      </w:r>
+      <w:proofErr w:type="spellStart"/>
+      <w:r>
+        <w:t>presentismoActividadSocio</w:t>
+      </w:r>
+      <w:proofErr w:type="spellEnd"/>
+      <w:r>
+        <w:t>” para poder rastrear los socios, las actividades a las que asisten, en QUE fecha asisten y bajo que profesor estuvieron a cargo.</w:t>
+      </w:r>
+    </w:p>
+    <w:p>
+      <w:pPr>
+        <w:spacing w:after="160" w:line="259" w:lineRule="auto"/>
+      </w:pPr>
+      <w:r>
+        <w:t>- Separamos el campo “</w:t>
+      </w:r>
+      <w:proofErr w:type="spellStart"/>
+      <w:r>
+        <w:t>saldoAFavorSocio</w:t>
+      </w:r>
+      <w:proofErr w:type="spellEnd"/>
+      <w:r>
+        <w:t>” acorde a las condiciones marcadas, pues al ser un dato que será visto y modificado constantemente, conviene tenerlo en una entidad aparte para así poder seguirlo mejor y no generar más complicaciones. Además, el atributo en sí se llamará “</w:t>
+      </w:r>
+      <w:proofErr w:type="spellStart"/>
+      <w:r>
+        <w:t>saldoTotal</w:t>
+      </w:r>
+      <w:proofErr w:type="spellEnd"/>
+      <w:r>
+        <w:t>”, para evitar mayores confusiones a la hora de trabajarlo.</w:t>
+      </w:r>
+    </w:p>
+    <w:p>
+      <w:pPr>
+        <w:spacing w:after="160" w:line="259" w:lineRule="auto"/>
+      </w:pPr>
+      <w:r>
+        <w:t>- Agregada la entidad “</w:t>
+      </w:r>
+      <w:proofErr w:type="spellStart"/>
+      <w:r>
+        <w:t>estadoMembresiaSocio</w:t>
+      </w:r>
+      <w:proofErr w:type="spellEnd"/>
+      <w:r>
+        <w:t>” por las mismas razones que “</w:t>
+      </w:r>
+      <w:proofErr w:type="spellStart"/>
+      <w:r>
+        <w:t>saldoAFavorSocio</w:t>
+      </w:r>
+      <w:proofErr w:type="spellEnd"/>
+      <w:r>
+        <w:t>”. Es algo que se estará modificando constantemente y hace falta tenerlo a mano siempre.</w:t>
+      </w:r>
+    </w:p>
+    <w:p>
+      <w:pPr>
+        <w:spacing w:after="160" w:line="259" w:lineRule="auto"/>
+      </w:pPr>
+      <w:r>
+        <w:t>-Agregada la entidad "</w:t>
+      </w:r>
+      <w:proofErr w:type="spellStart"/>
+      <w:r>
+        <w:t>cuerpoCobro</w:t>
+      </w:r>
+      <w:proofErr w:type="spellEnd"/>
+      <w:r>
+        <w:t>" para poder también rastrear los datos del cobro (básicamente, para que sea simétrico con la factura)</w:t>
       </w:r>
     </w:p>
     <w:p>
@@ -8399,15 +8606,17 @@
           <w:szCs w:val="32"/>
         </w:rPr>
       </w:pPr>
-      <w:r>
+    </w:p>
+    <w:p>
+      <w:pPr>
+        <w:spacing w:after="160" w:line="259" w:lineRule="auto"/>
         <w:rPr>
           <w:rFonts w:asciiTheme="majorHAnsi" w:eastAsiaTheme="majorEastAsia" w:hAnsiTheme="majorHAnsi" w:cstheme="majorBidi"/>
           <w:color w:val="2F5496" w:themeColor="accent1" w:themeShade="BF"/>
           <w:sz w:val="32"/>
           <w:szCs w:val="32"/>
         </w:rPr>
-        <w:br w:type="page"/>
-      </w:r>
+      </w:pPr>
     </w:p>
     <w:p>
       <w:pPr>
@@ -8423,7 +8632,6 @@
           <w:b/>
           <w:bCs/>
         </w:rPr>
-        <w:lastRenderedPageBreak/>
         <w:t>Entrega 4</w:t>
       </w:r>
       <w:r>
@@ -8505,7 +8713,7 @@
         </w:rPr>
         <w:t xml:space="preserve">Descargar SQL Server 2022 desde la </w:t>
       </w:r>
-      <w:hyperlink r:id="rId112" w:history="1">
+      <w:hyperlink r:id="rId113" w:history="1">
         <w:r>
           <w:rPr>
             <w:rStyle w:val="Hipervnculo"/>
@@ -8650,6 +8858,551 @@
     </w:p>
     <w:p>
       <w:pPr>
+        <w:spacing w:after="160" w:line="256" w:lineRule="auto"/>
+        <w:ind w:left="360"/>
+        <w:contextualSpacing/>
+        <w:rPr>
+          <w:lang w:val="es-ES"/>
+        </w:rPr>
+      </w:pPr>
+      <w:r>
+        <w:rPr>
+          <w:b/>
+          <w:lang w:val="es-ES"/>
+        </w:rPr>
+        <w:lastRenderedPageBreak/>
+        <w:t xml:space="preserve">CONSIDERACIÓN ADICIONAL: </w:t>
+      </w:r>
+      <w:r>
+        <w:rPr>
+          <w:lang w:val="es-ES"/>
+        </w:rPr>
+        <w:t>Para poder hacer importaciones masivas desde archivos .CSV a futuro, es importante que dichas acciones/importaciones se hagan desde el rol de SA (</w:t>
+      </w:r>
+      <w:proofErr w:type="spellStart"/>
+      <w:r>
+        <w:rPr>
+          <w:lang w:val="es-ES"/>
+        </w:rPr>
+        <w:t>sysadmin</w:t>
+      </w:r>
+      <w:proofErr w:type="spellEnd"/>
+      <w:r>
+        <w:rPr>
+          <w:lang w:val="es-ES"/>
+        </w:rPr>
+        <w:t>). Para hacer esto, hace falta:</w:t>
+      </w:r>
+    </w:p>
+    <w:p>
+      <w:pPr>
+        <w:pStyle w:val="Prrafodelista"/>
+        <w:numPr>
+          <w:ilvl w:val="0"/>
+          <w:numId w:val="30"/>
+        </w:numPr>
+        <w:spacing w:after="160" w:line="256" w:lineRule="auto"/>
+        <w:rPr>
+          <w:lang w:val="es-ES"/>
+        </w:rPr>
+      </w:pPr>
+      <w:r>
+        <w:rPr>
+          <w:b/>
+          <w:lang w:val="es-ES"/>
+        </w:rPr>
+        <w:t>Hacer clic derecho sobre nuestro servidor desde el centro de conexiones y seleccionar la opción propiedades.</w:t>
+      </w:r>
+    </w:p>
+    <w:p>
+      <w:pPr>
+        <w:pStyle w:val="Prrafodelista"/>
+        <w:spacing w:after="160" w:line="256" w:lineRule="auto"/>
+        <w:rPr>
+          <w:lang w:val="es-ES"/>
+        </w:rPr>
+      </w:pPr>
+      <w:r>
+        <w:rPr>
+          <w:lang w:val="es-ES"/>
+        </w:rPr>
+        <w:drawing>
+          <wp:inline distT="0" distB="0" distL="0" distR="0" wp14:anchorId="0934B183" wp14:editId="458AA0DE">
+            <wp:extent cx="3439005" cy="4210638"/>
+            <wp:effectExtent l="0" t="0" r="9525" b="0"/>
+            <wp:docPr id="6" name="Imagen 6"/>
+            <wp:cNvGraphicFramePr>
+              <a:graphicFrameLocks xmlns:a="http://schemas.openxmlformats.org/drawingml/2006/main" noChangeAspect="1"/>
+            </wp:cNvGraphicFramePr>
+            <a:graphic xmlns:a="http://schemas.openxmlformats.org/drawingml/2006/main">
+              <a:graphicData uri="http://schemas.openxmlformats.org/drawingml/2006/picture">
+                <pic:pic xmlns:pic="http://schemas.openxmlformats.org/drawingml/2006/picture">
+                  <pic:nvPicPr>
+                    <pic:cNvPr id="1" name=""/>
+                    <pic:cNvPicPr/>
+                  </pic:nvPicPr>
+                  <pic:blipFill>
+                    <a:blip r:embed="rId114"/>
+                    <a:stretch>
+                      <a:fillRect/>
+                    </a:stretch>
+                  </pic:blipFill>
+                  <pic:spPr>
+                    <a:xfrm>
+                      <a:off x="0" y="0"/>
+                      <a:ext cx="3439005" cy="4210638"/>
+                    </a:xfrm>
+                    <a:prstGeom prst="rect">
+                      <a:avLst/>
+                    </a:prstGeom>
+                  </pic:spPr>
+                </pic:pic>
+              </a:graphicData>
+            </a:graphic>
+          </wp:inline>
+        </w:drawing>
+      </w:r>
+    </w:p>
+    <w:p>
+      <w:pPr>
+        <w:pStyle w:val="Prrafodelista"/>
+        <w:numPr>
+          <w:ilvl w:val="0"/>
+          <w:numId w:val="30"/>
+        </w:numPr>
+        <w:spacing w:after="160" w:line="256" w:lineRule="auto"/>
+        <w:rPr>
+          <w:lang w:val="es-ES"/>
+        </w:rPr>
+      </w:pPr>
+      <w:r>
+        <w:rPr>
+          <w:lang w:val="es-ES"/>
+        </w:rPr>
+        <w:t>En la pestaña de “Seguridad” / “Security”, habilitar la autentificación de SQL Y Microsoft para acceder a la BDD.</w:t>
+      </w:r>
+    </w:p>
+    <w:p>
+      <w:pPr>
+        <w:pStyle w:val="Prrafodelista"/>
+        <w:numPr>
+          <w:ilvl w:val="0"/>
+          <w:numId w:val="30"/>
+        </w:numPr>
+        <w:spacing w:after="160" w:line="256" w:lineRule="auto"/>
+        <w:rPr>
+          <w:lang w:val="es-ES"/>
+        </w:rPr>
+      </w:pPr>
+      <w:r>
+        <w:rPr>
+          <w:lang w:val="es-ES"/>
+        </w:rPr>
+        <w:t xml:space="preserve">Ejecutar desde el archivo “01_importDatosCSV.sql” el comando “ALTER LOGIN </w:t>
+      </w:r>
+      <w:proofErr w:type="spellStart"/>
+      <w:r>
+        <w:rPr>
+          <w:lang w:val="es-ES"/>
+        </w:rPr>
+        <w:t>sa</w:t>
+      </w:r>
+      <w:proofErr w:type="spellEnd"/>
+      <w:r>
+        <w:rPr>
+          <w:lang w:val="es-ES"/>
+        </w:rPr>
+        <w:t xml:space="preserve"> ENABLE” y “</w:t>
+      </w:r>
+      <w:r>
+        <w:rPr>
+          <w:lang w:val="es-ES"/>
+        </w:rPr>
+        <w:t xml:space="preserve">ALTER LOGIN </w:t>
+      </w:r>
+      <w:proofErr w:type="spellStart"/>
+      <w:r>
+        <w:rPr>
+          <w:lang w:val="es-ES"/>
+        </w:rPr>
+        <w:t>sa</w:t>
+      </w:r>
+      <w:proofErr w:type="spellEnd"/>
+      <w:r>
+        <w:rPr>
+          <w:lang w:val="es-ES"/>
+        </w:rPr>
+        <w:t xml:space="preserve"> WITH PASSWORD = 'M1x3dMode!2025';</w:t>
+      </w:r>
+      <w:r>
+        <w:rPr>
+          <w:lang w:val="es-ES"/>
+        </w:rPr>
+        <w:t>”. Esto habilitará nuestra cuenta de administrador y nos dará permiso para iniciar sesión como la misma</w:t>
+      </w:r>
+      <w:r>
+        <w:rPr>
+          <w:lang w:val="es-ES"/>
+        </w:rPr>
+        <w:t>, siempre usando esa contraseña antes declarada</w:t>
+      </w:r>
+      <w:r>
+        <w:rPr>
+          <w:lang w:val="es-ES"/>
+        </w:rPr>
+        <w:t>.</w:t>
+      </w:r>
+    </w:p>
+    <w:p>
+      <w:pPr>
+        <w:pStyle w:val="Prrafodelista"/>
+        <w:numPr>
+          <w:ilvl w:val="0"/>
+          <w:numId w:val="30"/>
+        </w:numPr>
+        <w:spacing w:after="160" w:line="256" w:lineRule="auto"/>
+        <w:rPr>
+          <w:lang w:val="es-ES"/>
+        </w:rPr>
+      </w:pPr>
+      <w:r>
+        <w:rPr>
+          <w:lang w:val="es-ES"/>
+        </w:rPr>
+        <w:t xml:space="preserve">Buscar en </w:t>
+      </w:r>
+      <w:proofErr w:type="spellStart"/>
+      <w:r>
+        <w:rPr>
+          <w:lang w:val="es-ES"/>
+        </w:rPr>
+        <w:t>services.msc</w:t>
+      </w:r>
+      <w:proofErr w:type="spellEnd"/>
+      <w:r>
+        <w:rPr>
+          <w:lang w:val="es-ES"/>
+        </w:rPr>
+        <w:t xml:space="preserve"> (el administrador de servicios de Windows) la cuenta asociada al Servicio SQLEXPRESS (en nuestro caso fue NT </w:t>
+      </w:r>
+      <w:proofErr w:type="spellStart"/>
+      <w:r>
+        <w:rPr>
+          <w:lang w:val="es-ES"/>
+        </w:rPr>
+        <w:t>Service</w:t>
+      </w:r>
+      <w:proofErr w:type="spellEnd"/>
+      <w:r>
+        <w:rPr>
+          <w:lang w:val="es-ES"/>
+        </w:rPr>
+        <w:t>\</w:t>
+      </w:r>
+      <w:r>
+        <w:rPr>
+          <w:lang w:val="es-ES"/>
+        </w:rPr>
+        <w:t>MSSQL$SQLEXPRESS) y anotarlo.</w:t>
+      </w:r>
+    </w:p>
+    <w:p>
+      <w:pPr>
+        <w:pStyle w:val="Prrafodelista"/>
+        <w:numPr>
+          <w:ilvl w:val="0"/>
+          <w:numId w:val="30"/>
+        </w:numPr>
+        <w:spacing w:after="160" w:line="256" w:lineRule="auto"/>
+        <w:rPr>
+          <w:lang w:val="es-ES"/>
+        </w:rPr>
+      </w:pPr>
+      <w:r>
+        <w:rPr>
+          <w:lang w:val="es-ES"/>
+        </w:rPr>
+        <w:t>Seleccionar la tabla donde estarán guardado los CSV (es recomendado guardar todo en una carpeta local), darle clic derecho y acceder a propiedades.</w:t>
+      </w:r>
+    </w:p>
+    <w:p>
+      <w:pPr>
+        <w:pStyle w:val="Prrafodelista"/>
+        <w:numPr>
+          <w:ilvl w:val="1"/>
+          <w:numId w:val="30"/>
+        </w:numPr>
+        <w:spacing w:after="160" w:line="256" w:lineRule="auto"/>
+        <w:rPr>
+          <w:lang w:val="es-ES"/>
+        </w:rPr>
+      </w:pPr>
+      <w:r>
+        <w:rPr>
+          <w:lang w:val="es-ES"/>
+        </w:rPr>
+        <w:t>Una vez en el menú de propiedades, darle clic a la solapa de Seguridad, editar, agregar e ingrese el nombre que anotó en el paso anterior.</w:t>
+      </w:r>
+    </w:p>
+    <w:p>
+      <w:pPr>
+        <w:pStyle w:val="Prrafodelista"/>
+        <w:numPr>
+          <w:ilvl w:val="0"/>
+          <w:numId w:val="30"/>
+        </w:numPr>
+        <w:spacing w:after="160" w:line="256" w:lineRule="auto"/>
+        <w:rPr>
+          <w:lang w:val="es-ES"/>
+        </w:rPr>
+      </w:pPr>
+      <w:r>
+        <w:rPr>
+          <w:lang w:val="es-ES"/>
+        </w:rPr>
+        <w:t>Darle clic a aceptar.</w:t>
+      </w:r>
+    </w:p>
+    <w:p>
+      <w:pPr>
+        <w:pStyle w:val="Prrafodelista"/>
+        <w:numPr>
+          <w:ilvl w:val="0"/>
+          <w:numId w:val="30"/>
+        </w:numPr>
+        <w:spacing w:after="160" w:line="256" w:lineRule="auto"/>
+        <w:rPr>
+          <w:lang w:val="es-ES"/>
+        </w:rPr>
+      </w:pPr>
+      <w:r>
+        <w:rPr>
+          <w:lang w:val="es-ES"/>
+        </w:rPr>
+        <w:t>Asignarle todos los permisos de lectura/escritura a la cuenta de SQL EXPRESS.</w:t>
+      </w:r>
+    </w:p>
+    <w:p>
+      <w:pPr>
+        <w:pStyle w:val="Prrafodelista"/>
+        <w:numPr>
+          <w:ilvl w:val="0"/>
+          <w:numId w:val="30"/>
+        </w:numPr>
+        <w:spacing w:after="160" w:line="256" w:lineRule="auto"/>
+        <w:rPr>
+          <w:lang w:val="es-ES"/>
+        </w:rPr>
+      </w:pPr>
+      <w:r>
+        <w:rPr>
+          <w:lang w:val="es-ES"/>
+        </w:rPr>
+        <w:t>Iniciar el SQL Server de nuevo.</w:t>
+      </w:r>
+    </w:p>
+    <w:p>
+      <w:pPr>
+        <w:pStyle w:val="Prrafodelista"/>
+        <w:numPr>
+          <w:ilvl w:val="0"/>
+          <w:numId w:val="30"/>
+        </w:numPr>
+        <w:spacing w:after="160" w:line="256" w:lineRule="auto"/>
+        <w:rPr>
+          <w:lang w:val="es-ES"/>
+        </w:rPr>
+      </w:pPr>
+      <w:r>
+        <w:rPr>
+          <w:lang w:val="es-ES"/>
+        </w:rPr>
+        <w:t>En la pestaña de “</w:t>
+      </w:r>
+      <w:proofErr w:type="spellStart"/>
+      <w:r>
+        <w:rPr>
+          <w:lang w:val="es-ES"/>
+        </w:rPr>
+        <w:t>Authentication</w:t>
+      </w:r>
+      <w:proofErr w:type="spellEnd"/>
+      <w:r>
+        <w:rPr>
+          <w:lang w:val="es-ES"/>
+        </w:rPr>
+        <w:t xml:space="preserve">”, seleccionar “SQL Server </w:t>
+      </w:r>
+      <w:proofErr w:type="spellStart"/>
+      <w:r>
+        <w:rPr>
+          <w:lang w:val="es-ES"/>
+        </w:rPr>
+        <w:t>Authentication</w:t>
+      </w:r>
+      <w:proofErr w:type="spellEnd"/>
+      <w:r>
+        <w:rPr>
+          <w:lang w:val="es-ES"/>
+        </w:rPr>
+        <w:t>”.</w:t>
+      </w:r>
+    </w:p>
+    <w:p>
+      <w:pPr>
+        <w:pStyle w:val="Prrafodelista"/>
+        <w:numPr>
+          <w:ilvl w:val="0"/>
+          <w:numId w:val="30"/>
+        </w:numPr>
+        <w:spacing w:after="160" w:line="256" w:lineRule="auto"/>
+        <w:rPr>
+          <w:lang w:val="es-ES"/>
+        </w:rPr>
+      </w:pPr>
+      <w:r>
+        <w:rPr>
+          <w:lang w:val="es-ES"/>
+        </w:rPr>
+        <w:t xml:space="preserve">Ingresar los datos del </w:t>
+      </w:r>
+      <w:proofErr w:type="spellStart"/>
+      <w:r>
+        <w:rPr>
+          <w:lang w:val="es-ES"/>
+        </w:rPr>
+        <w:t>login</w:t>
+      </w:r>
+      <w:proofErr w:type="spellEnd"/>
+      <w:r>
+        <w:rPr>
+          <w:lang w:val="es-ES"/>
+        </w:rPr>
+        <w:t xml:space="preserve"> para </w:t>
+      </w:r>
+      <w:proofErr w:type="spellStart"/>
+      <w:r>
+        <w:rPr>
+          <w:lang w:val="es-ES"/>
+        </w:rPr>
+        <w:t>sa</w:t>
+      </w:r>
+      <w:proofErr w:type="spellEnd"/>
+      <w:r>
+        <w:rPr>
+          <w:lang w:val="es-ES"/>
+        </w:rPr>
+        <w:t>.</w:t>
+      </w:r>
+    </w:p>
+    <w:p>
+      <w:pPr>
+        <w:pStyle w:val="Prrafodelista"/>
+        <w:numPr>
+          <w:ilvl w:val="0"/>
+          <w:numId w:val="30"/>
+        </w:numPr>
+        <w:spacing w:after="160" w:line="256" w:lineRule="auto"/>
+        <w:rPr>
+          <w:lang w:val="es-ES"/>
+        </w:rPr>
+      </w:pPr>
+      <w:r>
+        <w:rPr>
+          <w:lang w:val="es-ES"/>
+        </w:rPr>
+        <w:t>En la pestaña de “</w:t>
+      </w:r>
+      <w:proofErr w:type="spellStart"/>
+      <w:r>
+        <w:rPr>
+          <w:lang w:val="es-ES"/>
+        </w:rPr>
+        <w:t>Encryption</w:t>
+      </w:r>
+      <w:proofErr w:type="spellEnd"/>
+      <w:r>
+        <w:rPr>
+          <w:lang w:val="es-ES"/>
+        </w:rPr>
+        <w:t>”, seleccionar “</w:t>
+      </w:r>
+      <w:proofErr w:type="spellStart"/>
+      <w:r>
+        <w:rPr>
+          <w:lang w:val="es-ES"/>
+        </w:rPr>
+        <w:t>Mandatory</w:t>
+      </w:r>
+      <w:proofErr w:type="spellEnd"/>
+      <w:r>
+        <w:rPr>
+          <w:lang w:val="es-ES"/>
+        </w:rPr>
+        <w:t>” y habilitar la opción directamente abajo (</w:t>
+      </w:r>
+      <w:proofErr w:type="spellStart"/>
+      <w:r>
+        <w:rPr>
+          <w:lang w:val="es-ES"/>
+        </w:rPr>
+        <w:t>Always</w:t>
+      </w:r>
+      <w:proofErr w:type="spellEnd"/>
+      <w:r>
+        <w:rPr>
+          <w:lang w:val="es-ES"/>
+        </w:rPr>
+        <w:t xml:space="preserve"> Trust).</w:t>
+      </w:r>
+    </w:p>
+    <w:p>
+      <w:pPr>
+        <w:spacing w:after="160" w:line="256" w:lineRule="auto"/>
+        <w:rPr>
+          <w:lang w:val="es-ES"/>
+        </w:rPr>
+      </w:pPr>
+      <w:r>
+        <w:rPr>
+          <w:lang w:val="es-ES"/>
+        </w:rPr>
+        <w:lastRenderedPageBreak/>
+        <w:t xml:space="preserve">¡Con esto, ya está! Se inicio sesión como </w:t>
+      </w:r>
+      <w:proofErr w:type="spellStart"/>
+      <w:r>
+        <w:rPr>
+          <w:lang w:val="es-ES"/>
+        </w:rPr>
+        <w:t>sysadmin</w:t>
+      </w:r>
+      <w:proofErr w:type="spellEnd"/>
+      <w:r>
+        <w:rPr>
+          <w:lang w:val="es-ES"/>
+        </w:rPr>
+        <w:t xml:space="preserve"> y se tienen habilitados los permisos para ingresar datos por </w:t>
+      </w:r>
+      <w:proofErr w:type="spellStart"/>
+      <w:r>
+        <w:rPr>
+          <w:lang w:val="es-ES"/>
+        </w:rPr>
+        <w:t>bulkInsert</w:t>
+      </w:r>
+      <w:proofErr w:type="spellEnd"/>
+      <w:r>
+        <w:rPr>
+          <w:lang w:val="es-ES"/>
+        </w:rPr>
+        <w:t xml:space="preserve"> (la parte de los certificados para los permisos ya fueron gestionados por nosotros).</w:t>
+      </w:r>
+      <w:bookmarkStart w:id="37" w:name="_GoBack"/>
+      <w:bookmarkEnd w:id="37"/>
+    </w:p>
+    <w:p>
+      <w:pPr>
         <w:spacing w:before="240" w:after="160" w:line="256" w:lineRule="auto"/>
         <w:rPr>
           <w:b/>
@@ -8809,13 +9562,13 @@
       <w:pPr>
         <w:pStyle w:val="Ttulo2"/>
       </w:pPr>
-      <w:bookmarkStart w:id="37" w:name="_Toc201002070"/>
-      <w:bookmarkStart w:id="38" w:name="_Toc202210227"/>
+      <w:bookmarkStart w:id="38" w:name="_Toc201002070"/>
+      <w:bookmarkStart w:id="39" w:name="_Toc202210227"/>
       <w:r>
         <w:t>Glosario</w:t>
       </w:r>
-      <w:bookmarkEnd w:id="37"/>
       <w:bookmarkEnd w:id="38"/>
+      <w:bookmarkEnd w:id="39"/>
     </w:p>
     <w:p>
       <w:pPr>
@@ -9093,7 +9846,6 @@
       </w:pPr>
       <w:proofErr w:type="spellStart"/>
       <w:r>
-        <w:lastRenderedPageBreak/>
         <w:t>tarifaSocio</w:t>
       </w:r>
       <w:proofErr w:type="spellEnd"/>
@@ -9270,15 +10022,7 @@
       </w:r>
       <w:proofErr w:type="spellEnd"/>
       <w:r>
-        <w:t xml:space="preserve">: Lo planteamos de tal manera que se puedan cambiar itinerarios según temporada. (En Verano, por ejemplo, se usaría la Pileta para Natación, Colonia, </w:t>
-      </w:r>
-      <w:proofErr w:type="spellStart"/>
-      <w:r>
-        <w:t>etc</w:t>
-      </w:r>
-      <w:proofErr w:type="spellEnd"/>
-      <w:r>
-        <w:t>…en invierno, sin embargo, se usaría climatizada únicamente para natación).</w:t>
+        <w:t>: Lo planteamos de tal manera que se puedan cambiar itinerarios según temporada. (En Verano, por ejemplo, se usaría la Pileta para Natación, Colonia, etc…en invierno, sin embargo, se usaría climatizada únicamente para natación).</w:t>
       </w:r>
     </w:p>
     <w:p>
@@ -9322,6 +10066,7 @@
       </w:pPr>
       <w:proofErr w:type="spellStart"/>
       <w:r>
+        <w:lastRenderedPageBreak/>
         <w:t>horaInicio</w:t>
       </w:r>
       <w:proofErr w:type="spellEnd"/>
@@ -9801,7 +10546,6 @@
         <w:ind w:left="709"/>
       </w:pPr>
       <w:r>
-        <w:lastRenderedPageBreak/>
         <w:t>tipo (Cadete – Menor - Mayor)</w:t>
       </w:r>
     </w:p>
@@ -10175,6 +10919,7 @@
       </w:pPr>
       <w:proofErr w:type="spellStart"/>
       <w:r>
+        <w:lastRenderedPageBreak/>
         <w:t>tarjetaEnUso</w:t>
       </w:r>
       <w:proofErr w:type="spellEnd"/>
@@ -10635,7 +11380,6 @@
       </w:pPr>
       <w:proofErr w:type="spellStart"/>
       <w:r>
-        <w:lastRenderedPageBreak/>
         <w:t>contactoDeEmergencia</w:t>
       </w:r>
       <w:proofErr w:type="spellEnd"/>
@@ -10860,6 +11604,7 @@
         <w:ind w:left="709"/>
       </w:pPr>
       <w:r>
+        <w:lastRenderedPageBreak/>
         <w:t>domicilio</w:t>
       </w:r>
     </w:p>
@@ -11327,7 +12072,6 @@
       </w:pPr>
       <w:proofErr w:type="spellStart"/>
       <w:r>
-        <w:lastRenderedPageBreak/>
         <w:t>medioDePagoUsado</w:t>
       </w:r>
       <w:proofErr w:type="spellEnd"/>
@@ -11394,11 +12138,11 @@
         <w:pStyle w:val="Ttulo2"/>
         <w:spacing w:after="240"/>
       </w:pPr>
-      <w:bookmarkStart w:id="39" w:name="_Toc202210228"/>
+      <w:bookmarkStart w:id="40" w:name="_Toc202210228"/>
       <w:r>
         <w:t>Funciones:</w:t>
       </w:r>
-      <w:bookmarkEnd w:id="39"/>
+      <w:bookmarkEnd w:id="40"/>
     </w:p>
     <w:p>
       <w:proofErr w:type="spellStart"/>
@@ -11437,6 +12181,7 @@
           <w:sz w:val="32"/>
           <w:szCs w:val="32"/>
         </w:rPr>
+        <w:lastRenderedPageBreak/>
         <w:br w:type="page"/>
       </w:r>
     </w:p>
@@ -11449,7 +12194,7 @@
           <w:bCs/>
         </w:rPr>
       </w:pPr>
-      <w:bookmarkStart w:id="40" w:name="_Toc202210229"/>
+      <w:bookmarkStart w:id="41" w:name="_Toc202210229"/>
       <w:r>
         <w:rPr>
           <w:b/>
@@ -11458,7 +12203,7 @@
         <w:lastRenderedPageBreak/>
         <w:t>Entrega 7</w:t>
       </w:r>
-      <w:bookmarkEnd w:id="40"/>
+      <w:bookmarkEnd w:id="41"/>
     </w:p>
     <w:p>
       <w:pPr>
@@ -11494,6 +12239,7 @@
       <w:r>
         <w:rPr>
           <w:rFonts w:eastAsiaTheme="majorEastAsia" w:cstheme="minorHAnsi"/>
+          <w:noProof/>
         </w:rPr>
         <w:drawing>
           <wp:inline distT="0" distB="0" distL="0" distR="0" wp14:anchorId="2B37620A" wp14:editId="06B8E3E4">
@@ -11511,7 +12257,7 @@
                     <pic:cNvPicPr/>
                   </pic:nvPicPr>
                   <pic:blipFill>
-                    <a:blip r:embed="rId113"/>
+                    <a:blip r:embed="rId115"/>
                     <a:stretch>
                       <a:fillRect/>
                     </a:stretch>
@@ -11665,13 +12411,7 @@
         <w:t xml:space="preserve">Todo lo que es </w:t>
       </w:r>
       <w:r>
-        <w:t>a</w:t>
-      </w:r>
-      <w:r>
-        <w:t>signación de Roles de Seguridad y Permisos</w:t>
-      </w:r>
-      <w:r>
-        <w:t xml:space="preserve"> están especificados y realizados en el SQL en el archivo “</w:t>
+        <w:t>asignación de Roles de Seguridad y Permisos están especificados y realizados en el SQL en el archivo “</w:t>
       </w:r>
       <w:r>
         <w:t>03_</w:t>
@@ -11699,11 +12439,11 @@
         <w:pStyle w:val="Ttulo2"/>
         <w:spacing w:after="240"/>
       </w:pPr>
-      <w:bookmarkStart w:id="41" w:name="_Toc202210230"/>
+      <w:bookmarkStart w:id="42" w:name="_Toc202210230"/>
       <w:r>
         <w:t>Políticas de Respaldo y Encriptación de Datos</w:t>
       </w:r>
-      <w:bookmarkEnd w:id="41"/>
+      <w:bookmarkEnd w:id="42"/>
       <w:r>
         <w:t xml:space="preserve"> </w:t>
       </w:r>
@@ -12000,7 +12740,6 @@
         </w:rPr>
       </w:pPr>
       <w:proofErr w:type="spellStart"/>
-      <w:proofErr w:type="gramStart"/>
       <w:r>
         <w:rPr>
           <w:rFonts w:eastAsiaTheme="majorEastAsia" w:cstheme="minorHAnsi"/>
@@ -12008,12 +12747,25 @@
         <w:t>socios.socio</w:t>
       </w:r>
       <w:proofErr w:type="spellEnd"/>
-      <w:proofErr w:type="gramEnd"/>
-      <w:r>
-        <w:rPr>
-          <w:rFonts w:eastAsiaTheme="majorEastAsia" w:cstheme="minorHAnsi"/>
-        </w:rPr>
-        <w:t xml:space="preserve">: dni, </w:t>
+      <w:r>
+        <w:rPr>
+          <w:rFonts w:eastAsiaTheme="majorEastAsia" w:cstheme="minorHAnsi"/>
+        </w:rPr>
+        <w:t xml:space="preserve">: </w:t>
+      </w:r>
+      <w:proofErr w:type="spellStart"/>
+      <w:r>
+        <w:rPr>
+          <w:rFonts w:eastAsiaTheme="majorEastAsia" w:cstheme="minorHAnsi"/>
+        </w:rPr>
+        <w:t>dni</w:t>
+      </w:r>
+      <w:proofErr w:type="spellEnd"/>
+      <w:r>
+        <w:rPr>
+          <w:rFonts w:eastAsiaTheme="majorEastAsia" w:cstheme="minorHAnsi"/>
+        </w:rPr>
+        <w:t xml:space="preserve">, </w:t>
       </w:r>
       <w:proofErr w:type="spellStart"/>
       <w:r>
@@ -12084,7 +12836,6 @@
         </w:rPr>
       </w:pPr>
       <w:proofErr w:type="spellStart"/>
-      <w:proofErr w:type="gramStart"/>
       <w:r>
         <w:rPr>
           <w:rFonts w:eastAsiaTheme="majorEastAsia" w:cstheme="minorHAnsi"/>
@@ -12092,12 +12843,25 @@
         <w:t>socios.grupoFamiliar</w:t>
       </w:r>
       <w:proofErr w:type="spellEnd"/>
-      <w:proofErr w:type="gramEnd"/>
-      <w:r>
-        <w:rPr>
-          <w:rFonts w:eastAsiaTheme="majorEastAsia" w:cstheme="minorHAnsi"/>
-        </w:rPr>
-        <w:t xml:space="preserve">: dni, </w:t>
+      <w:r>
+        <w:rPr>
+          <w:rFonts w:eastAsiaTheme="majorEastAsia" w:cstheme="minorHAnsi"/>
+        </w:rPr>
+        <w:t xml:space="preserve">: </w:t>
+      </w:r>
+      <w:proofErr w:type="spellStart"/>
+      <w:r>
+        <w:rPr>
+          <w:rFonts w:eastAsiaTheme="majorEastAsia" w:cstheme="minorHAnsi"/>
+        </w:rPr>
+        <w:t>dni</w:t>
+      </w:r>
+      <w:proofErr w:type="spellEnd"/>
+      <w:r>
+        <w:rPr>
+          <w:rFonts w:eastAsiaTheme="majorEastAsia" w:cstheme="minorHAnsi"/>
+        </w:rPr>
+        <w:t xml:space="preserve">, </w:t>
       </w:r>
       <w:proofErr w:type="spellStart"/>
       <w:r>
@@ -12210,7 +12974,6 @@
         </w:rPr>
       </w:pPr>
       <w:proofErr w:type="spellStart"/>
-      <w:proofErr w:type="gramStart"/>
       <w:r>
         <w:rPr>
           <w:rFonts w:eastAsiaTheme="majorEastAsia" w:cstheme="minorHAnsi"/>
@@ -12218,7 +12981,6 @@
         <w:t>pagos.tarjetaEnUso</w:t>
       </w:r>
       <w:proofErr w:type="spellEnd"/>
-      <w:proofErr w:type="gramEnd"/>
       <w:r>
         <w:rPr>
           <w:rFonts w:eastAsiaTheme="majorEastAsia" w:cstheme="minorHAnsi"/>
@@ -12252,7 +13014,6 @@
         </w:rPr>
       </w:pPr>
       <w:proofErr w:type="spellStart"/>
-      <w:proofErr w:type="gramStart"/>
       <w:r>
         <w:rPr>
           <w:rFonts w:eastAsiaTheme="majorEastAsia" w:cstheme="minorHAnsi"/>
@@ -12260,7 +13021,6 @@
         <w:t>pagos.reembolso</w:t>
       </w:r>
       <w:proofErr w:type="spellEnd"/>
-      <w:proofErr w:type="gramEnd"/>
       <w:r>
         <w:rPr>
           <w:rFonts w:eastAsiaTheme="majorEastAsia" w:cstheme="minorHAnsi"/>
@@ -12445,21 +13205,7 @@
         <w:rPr>
           <w:rFonts w:eastAsiaTheme="majorEastAsia" w:cstheme="minorHAnsi"/>
         </w:rPr>
-        <w:t xml:space="preserve">ej. cada </w:t>
-      </w:r>
-      <w:proofErr w:type="gramStart"/>
-      <w:r>
-        <w:rPr>
-          <w:rFonts w:eastAsiaTheme="majorEastAsia" w:cstheme="minorHAnsi"/>
-        </w:rPr>
-        <w:t>Sábado</w:t>
-      </w:r>
-      <w:proofErr w:type="gramEnd"/>
-      <w:r>
-        <w:rPr>
-          <w:rFonts w:eastAsiaTheme="majorEastAsia" w:cstheme="minorHAnsi"/>
-        </w:rPr>
-        <w:t xml:space="preserve"> a las 01:00 AM).</w:t>
+        <w:t>ej. cada Sábado a las 01:00 AM).</w:t>
       </w:r>
     </w:p>
     <w:p>
@@ -12593,7 +13339,25 @@
           <w:b/>
           <w:bCs/>
         </w:rPr>
-        <w:t xml:space="preserve"> Backups):</w:t>
+        <w:t xml:space="preserve"> </w:t>
+      </w:r>
+      <w:proofErr w:type="spellStart"/>
+      <w:r>
+        <w:rPr>
+          <w:rFonts w:eastAsiaTheme="majorEastAsia" w:cstheme="minorHAnsi"/>
+          <w:b/>
+          <w:bCs/>
+        </w:rPr>
+        <w:t>Backups</w:t>
+      </w:r>
+      <w:proofErr w:type="spellEnd"/>
+      <w:r>
+        <w:rPr>
+          <w:rFonts w:eastAsiaTheme="majorEastAsia" w:cstheme="minorHAnsi"/>
+          <w:b/>
+          <w:bCs/>
+        </w:rPr>
+        <w:t>):</w:t>
       </w:r>
     </w:p>
     <w:p>
@@ -12631,21 +13395,7 @@
         <w:rPr>
           <w:rFonts w:eastAsiaTheme="majorEastAsia" w:cstheme="minorHAnsi"/>
         </w:rPr>
-        <w:t xml:space="preserve">ej. de Domingo a </w:t>
-      </w:r>
-      <w:proofErr w:type="gramStart"/>
-      <w:r>
-        <w:rPr>
-          <w:rFonts w:eastAsiaTheme="majorEastAsia" w:cstheme="minorHAnsi"/>
-        </w:rPr>
-        <w:t>Viernes</w:t>
-      </w:r>
-      <w:proofErr w:type="gramEnd"/>
-      <w:r>
-        <w:rPr>
-          <w:rFonts w:eastAsiaTheme="majorEastAsia" w:cstheme="minorHAnsi"/>
-        </w:rPr>
-        <w:t xml:space="preserve"> a las 01:00 AM).</w:t>
+        <w:t>ej. de Domingo a Viernes a las 01:00 AM).</w:t>
       </w:r>
     </w:p>
     <w:p>
@@ -12820,7 +13570,6 @@
         <w:t xml:space="preserve"> desde el último backup de registro, asegurando que la información de cuotas y ventas (en tablas como </w:t>
       </w:r>
       <w:proofErr w:type="spellStart"/>
-      <w:proofErr w:type="gramStart"/>
       <w:r>
         <w:rPr>
           <w:rFonts w:eastAsiaTheme="majorEastAsia" w:cstheme="minorHAnsi"/>
@@ -12828,7 +13577,6 @@
         <w:t>pagos.facturaActiva</w:t>
       </w:r>
       <w:proofErr w:type="spellEnd"/>
-      <w:proofErr w:type="gramEnd"/>
       <w:r>
         <w:rPr>
           <w:rFonts w:eastAsiaTheme="majorEastAsia" w:cstheme="minorHAnsi"/>
@@ -12935,21 +13683,7 @@
         <w:rPr>
           <w:rFonts w:eastAsiaTheme="majorEastAsia" w:cstheme="minorHAnsi"/>
         </w:rPr>
-        <w:t xml:space="preserve">Lunes a </w:t>
-      </w:r>
-      <w:proofErr w:type="gramStart"/>
-      <w:r>
-        <w:rPr>
-          <w:rFonts w:eastAsiaTheme="majorEastAsia" w:cstheme="minorHAnsi"/>
-        </w:rPr>
-        <w:t>Viernes</w:t>
-      </w:r>
-      <w:proofErr w:type="gramEnd"/>
-      <w:r>
-        <w:rPr>
-          <w:rFonts w:eastAsiaTheme="majorEastAsia" w:cstheme="minorHAnsi"/>
-        </w:rPr>
-        <w:t>:</w:t>
+        <w:t>Lunes a Viernes:</w:t>
       </w:r>
     </w:p>
     <w:p>
@@ -13287,7 +14021,7 @@
       </w:r>
     </w:p>
     <w:sectPr>
-      <w:footerReference w:type="default" r:id="rId114"/>
+      <w:footerReference w:type="default" r:id="rId116"/>
       <w:pgSz w:w="11906" w:h="16838" w:code="9"/>
       <w:pgMar w:top="1440" w:right="1440" w:bottom="1440" w:left="1440" w:header="708" w:footer="708" w:gutter="0"/>
       <w:cols w:space="708"/>
@@ -13299,7 +14033,7 @@
 </file>
 
 <file path=word/endnotes.xml><?xml version="1.0" encoding="utf-8"?>
-<w:endnotes xmlns:wpc="http://schemas.microsoft.com/office/word/2010/wordprocessingCanvas" xmlns:cx="http://schemas.microsoft.com/office/drawing/2014/chartex" xmlns:cx1="http://schemas.microsoft.com/office/drawing/2015/9/8/chartex" xmlns:cx2="http://schemas.microsoft.com/office/drawing/2015/10/21/chartex" xmlns:cx3="http://schemas.microsoft.com/office/drawing/2016/5/9/chartex" xmlns:cx4="http://schemas.microsoft.com/office/drawing/2016/5/10/chartex" xmlns:cx5="http://schemas.microsoft.com/office/drawing/2016/5/11/chartex" xmlns:cx6="http://schemas.microsoft.com/office/drawing/2016/5/12/chartex" xmlns:cx7="http://schemas.microsoft.com/office/drawing/2016/5/13/chartex" xmlns:cx8="http://schemas.microsoft.com/office/drawing/2016/5/14/chartex" xmlns:mc="http://schemas.openxmlformats.org/markup-compatibility/2006" xmlns:aink="http://schemas.microsoft.com/office/drawing/2016/ink" xmlns:am3d="http://schemas.microsoft.com/office/drawing/2017/model3d" xmlns:o="urn:schemas-microsoft-com:office:office" xmlns:r="http://schemas.openxmlformats.org/officeDocument/2006/relationships" xmlns:m="http://schemas.openxmlformats.org/officeDocument/2006/math" xmlns:v="urn:schemas-microsoft-com:vml" xmlns:wp14="http://schemas.microsoft.com/office/word/2010/wordprocessingDrawing" xmlns:wp="http://schemas.openxmlformats.org/drawingml/2006/wordprocessingDrawing" xmlns:w10="urn:schemas-microsoft-com:office:word" xmlns:w="http://schemas.openxmlformats.org/wordprocessingml/2006/main" xmlns:w14="http://schemas.microsoft.com/office/word/2010/wordml" xmlns:w15="http://schemas.microsoft.com/office/word/2012/wordml" xmlns:w16cex="http://schemas.microsoft.com/office/word/2018/wordml/cex" xmlns:w16cid="http://schemas.microsoft.com/office/word/2016/wordml/cid" xmlns:w16="http://schemas.microsoft.com/office/word/2018/wordml" xmlns:w16sdtdh="http://schemas.microsoft.com/office/word/2020/wordml/sdtdatahash" xmlns:w16se="http://schemas.microsoft.com/office/word/2015/wordml/symex" xmlns:wpg="http://schemas.microsoft.com/office/word/2010/wordprocessingGroup" xmlns:wpi="http://schemas.microsoft.com/office/word/2010/wordprocessingInk" xmlns:wne="http://schemas.microsoft.com/office/word/2006/wordml" xmlns:wps="http://schemas.microsoft.com/office/word/2010/wordprocessingShape" mc:Ignorable="w14 w15 w16se w16cid w16 w16cex w16sdtdh wp14">
+<w:endnotes xmlns:wpc="http://schemas.microsoft.com/office/word/2010/wordprocessingCanvas" xmlns:cx="http://schemas.microsoft.com/office/drawing/2014/chartex" xmlns:cx1="http://schemas.microsoft.com/office/drawing/2015/9/8/chartex" xmlns:cx2="http://schemas.microsoft.com/office/drawing/2015/10/21/chartex" xmlns:cx3="http://schemas.microsoft.com/office/drawing/2016/5/9/chartex" xmlns:cx4="http://schemas.microsoft.com/office/drawing/2016/5/10/chartex" xmlns:cx5="http://schemas.microsoft.com/office/drawing/2016/5/11/chartex" xmlns:cx6="http://schemas.microsoft.com/office/drawing/2016/5/12/chartex" xmlns:cx7="http://schemas.microsoft.com/office/drawing/2016/5/13/chartex" xmlns:cx8="http://schemas.microsoft.com/office/drawing/2016/5/14/chartex" xmlns:mc="http://schemas.openxmlformats.org/markup-compatibility/2006" xmlns:aink="http://schemas.microsoft.com/office/drawing/2016/ink" xmlns:am3d="http://schemas.microsoft.com/office/drawing/2017/model3d" xmlns:o="urn:schemas-microsoft-com:office:office" xmlns:r="http://schemas.openxmlformats.org/officeDocument/2006/relationships" xmlns:m="http://schemas.openxmlformats.org/officeDocument/2006/math" xmlns:v="urn:schemas-microsoft-com:vml" xmlns:wp14="http://schemas.microsoft.com/office/word/2010/wordprocessingDrawing" xmlns:wp="http://schemas.openxmlformats.org/drawingml/2006/wordprocessingDrawing" xmlns:w10="urn:schemas-microsoft-com:office:word" xmlns:w="http://schemas.openxmlformats.org/wordprocessingml/2006/main" xmlns:w14="http://schemas.microsoft.com/office/word/2010/wordml" xmlns:w15="http://schemas.microsoft.com/office/word/2012/wordml" xmlns:w16cid="http://schemas.microsoft.com/office/word/2016/wordml/cid" xmlns:w16se="http://schemas.microsoft.com/office/word/2015/wordml/symex" xmlns:wpg="http://schemas.microsoft.com/office/word/2010/wordprocessingGroup" xmlns:wpi="http://schemas.microsoft.com/office/word/2010/wordprocessingInk" xmlns:wne="http://schemas.microsoft.com/office/word/2006/wordml" xmlns:wps="http://schemas.microsoft.com/office/word/2010/wordprocessingShape" mc:Ignorable="w14 w15 w16se w16cid wp14">
   <w:endnote w:type="separator" w:id="-1">
     <w:p>
       <w:pPr>
@@ -13324,7 +14058,7 @@
 </file>
 
 <file path=word/footer1.xml><?xml version="1.0" encoding="utf-8"?>
-<w:ftr xmlns:wpc="http://schemas.microsoft.com/office/word/2010/wordprocessingCanvas" xmlns:cx="http://schemas.microsoft.com/office/drawing/2014/chartex" xmlns:cx1="http://schemas.microsoft.com/office/drawing/2015/9/8/chartex" xmlns:cx2="http://schemas.microsoft.com/office/drawing/2015/10/21/chartex" xmlns:cx3="http://schemas.microsoft.com/office/drawing/2016/5/9/chartex" xmlns:cx4="http://schemas.microsoft.com/office/drawing/2016/5/10/chartex" xmlns:cx5="http://schemas.microsoft.com/office/drawing/2016/5/11/chartex" xmlns:cx6="http://schemas.microsoft.com/office/drawing/2016/5/12/chartex" xmlns:cx7="http://schemas.microsoft.com/office/drawing/2016/5/13/chartex" xmlns:cx8="http://schemas.microsoft.com/office/drawing/2016/5/14/chartex" xmlns:mc="http://schemas.openxmlformats.org/markup-compatibility/2006" xmlns:aink="http://schemas.microsoft.com/office/drawing/2016/ink" xmlns:am3d="http://schemas.microsoft.com/office/drawing/2017/model3d" xmlns:o="urn:schemas-microsoft-com:office:office" xmlns:r="http://schemas.openxmlformats.org/officeDocument/2006/relationships" xmlns:m="http://schemas.openxmlformats.org/officeDocument/2006/math" xmlns:v="urn:schemas-microsoft-com:vml" xmlns:wp14="http://schemas.microsoft.com/office/word/2010/wordprocessingDrawing" xmlns:wp="http://schemas.openxmlformats.org/drawingml/2006/wordprocessingDrawing" xmlns:w10="urn:schemas-microsoft-com:office:word" xmlns:w="http://schemas.openxmlformats.org/wordprocessingml/2006/main" xmlns:w14="http://schemas.microsoft.com/office/word/2010/wordml" xmlns:w15="http://schemas.microsoft.com/office/word/2012/wordml" xmlns:w16cex="http://schemas.microsoft.com/office/word/2018/wordml/cex" xmlns:w16cid="http://schemas.microsoft.com/office/word/2016/wordml/cid" xmlns:w16="http://schemas.microsoft.com/office/word/2018/wordml" xmlns:w16sdtdh="http://schemas.microsoft.com/office/word/2020/wordml/sdtdatahash" xmlns:w16se="http://schemas.microsoft.com/office/word/2015/wordml/symex" xmlns:wpg="http://schemas.microsoft.com/office/word/2010/wordprocessingGroup" xmlns:wpi="http://schemas.microsoft.com/office/word/2010/wordprocessingInk" xmlns:wne="http://schemas.microsoft.com/office/word/2006/wordml" xmlns:wps="http://schemas.microsoft.com/office/word/2010/wordprocessingShape" mc:Ignorable="w14 w15 w16se w16cid w16 w16cex w16sdtdh wp14">
+<w:ftr xmlns:wpc="http://schemas.microsoft.com/office/word/2010/wordprocessingCanvas" xmlns:cx="http://schemas.microsoft.com/office/drawing/2014/chartex" xmlns:cx1="http://schemas.microsoft.com/office/drawing/2015/9/8/chartex" xmlns:cx2="http://schemas.microsoft.com/office/drawing/2015/10/21/chartex" xmlns:cx3="http://schemas.microsoft.com/office/drawing/2016/5/9/chartex" xmlns:cx4="http://schemas.microsoft.com/office/drawing/2016/5/10/chartex" xmlns:cx5="http://schemas.microsoft.com/office/drawing/2016/5/11/chartex" xmlns:cx6="http://schemas.microsoft.com/office/drawing/2016/5/12/chartex" xmlns:cx7="http://schemas.microsoft.com/office/drawing/2016/5/13/chartex" xmlns:cx8="http://schemas.microsoft.com/office/drawing/2016/5/14/chartex" xmlns:mc="http://schemas.openxmlformats.org/markup-compatibility/2006" xmlns:aink="http://schemas.microsoft.com/office/drawing/2016/ink" xmlns:am3d="http://schemas.microsoft.com/office/drawing/2017/model3d" xmlns:o="urn:schemas-microsoft-com:office:office" xmlns:r="http://schemas.openxmlformats.org/officeDocument/2006/relationships" xmlns:m="http://schemas.openxmlformats.org/officeDocument/2006/math" xmlns:v="urn:schemas-microsoft-com:vml" xmlns:wp14="http://schemas.microsoft.com/office/word/2010/wordprocessingDrawing" xmlns:wp="http://schemas.openxmlformats.org/drawingml/2006/wordprocessingDrawing" xmlns:w10="urn:schemas-microsoft-com:office:word" xmlns:w="http://schemas.openxmlformats.org/wordprocessingml/2006/main" xmlns:w14="http://schemas.microsoft.com/office/word/2010/wordml" xmlns:w15="http://schemas.microsoft.com/office/word/2012/wordml" xmlns:w16cid="http://schemas.microsoft.com/office/word/2016/wordml/cid" xmlns:w16se="http://schemas.microsoft.com/office/word/2015/wordml/symex" xmlns:wpg="http://schemas.microsoft.com/office/word/2010/wordprocessingGroup" xmlns:wpi="http://schemas.microsoft.com/office/word/2010/wordprocessingInk" xmlns:wne="http://schemas.microsoft.com/office/word/2006/wordml" xmlns:wps="http://schemas.microsoft.com/office/word/2010/wordprocessingShape" mc:Ignorable="w14 w15 w16se w16cid wp14">
   <w:p>
     <w:pPr>
       <w:pStyle w:val="Piedepgina"/>
@@ -13406,7 +14140,7 @@
             </wp:anchor>
           </w:drawing>
         </mc:Choice>
-        <mc:Fallback xmlns:oel="http://schemas.microsoft.com/office/2019/extlst">
+        <mc:Fallback xmlns:w16cex="http://schemas.microsoft.com/office/word/2018/wordml/cex" xmlns:w16="http://schemas.microsoft.com/office/word/2018/wordml" xmlns:w16sdtdh="http://schemas.microsoft.com/office/word/2020/wordml/sdtdatahash" xmlns:oel="http://schemas.microsoft.com/office/2019/extlst">
           <w:pict>
             <v:rect w14:anchorId="7C31A704" id="Rectángulo 77" o:spid="_x0000_s1026" style="position:absolute;margin-left:0;margin-top:0;width:579.9pt;height:750.3pt;z-index:251659264;visibility:visible;mso-wrap-style:square;mso-width-percent:950;mso-height-percent:950;mso-wrap-distance-left:9pt;mso-wrap-distance-top:0;mso-wrap-distance-right:9pt;mso-wrap-distance-bottom:0;mso-position-horizontal:center;mso-position-horizontal-relative:page;mso-position-vertical:center;mso-position-vertical-relative:page;mso-width-percent:950;mso-height-percent:950;mso-width-relative:page;mso-height-relative:page;v-text-anchor:middle" o:gfxdata="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" filled="f" strokecolor="#747070 [1614]" strokeweight="1.25pt">
               <w10:wrap anchorx="page" anchory="page"/>
@@ -13482,7 +14216,7 @@
 </file>
 
 <file path=word/footnotes.xml><?xml version="1.0" encoding="utf-8"?>
-<w:footnotes xmlns:wpc="http://schemas.microsoft.com/office/word/2010/wordprocessingCanvas" xmlns:cx="http://schemas.microsoft.com/office/drawing/2014/chartex" xmlns:cx1="http://schemas.microsoft.com/office/drawing/2015/9/8/chartex" xmlns:cx2="http://schemas.microsoft.com/office/drawing/2015/10/21/chartex" xmlns:cx3="http://schemas.microsoft.com/office/drawing/2016/5/9/chartex" xmlns:cx4="http://schemas.microsoft.com/office/drawing/2016/5/10/chartex" xmlns:cx5="http://schemas.microsoft.com/office/drawing/2016/5/11/chartex" xmlns:cx6="http://schemas.microsoft.com/office/drawing/2016/5/12/chartex" xmlns:cx7="http://schemas.microsoft.com/office/drawing/2016/5/13/chartex" xmlns:cx8="http://schemas.microsoft.com/office/drawing/2016/5/14/chartex" xmlns:mc="http://schemas.openxmlformats.org/markup-compatibility/2006" xmlns:aink="http://schemas.microsoft.com/office/drawing/2016/ink" xmlns:am3d="http://schemas.microsoft.com/office/drawing/2017/model3d" xmlns:o="urn:schemas-microsoft-com:office:office" xmlns:r="http://schemas.openxmlformats.org/officeDocument/2006/relationships" xmlns:m="http://schemas.openxmlformats.org/officeDocument/2006/math" xmlns:v="urn:schemas-microsoft-com:vml" xmlns:wp14="http://schemas.microsoft.com/office/word/2010/wordprocessingDrawing" xmlns:wp="http://schemas.openxmlformats.org/drawingml/2006/wordprocessingDrawing" xmlns:w10="urn:schemas-microsoft-com:office:word" xmlns:w="http://schemas.openxmlformats.org/wordprocessingml/2006/main" xmlns:w14="http://schemas.microsoft.com/office/word/2010/wordml" xmlns:w15="http://schemas.microsoft.com/office/word/2012/wordml" xmlns:w16cex="http://schemas.microsoft.com/office/word/2018/wordml/cex" xmlns:w16cid="http://schemas.microsoft.com/office/word/2016/wordml/cid" xmlns:w16="http://schemas.microsoft.com/office/word/2018/wordml" xmlns:w16sdtdh="http://schemas.microsoft.com/office/word/2020/wordml/sdtdatahash" xmlns:w16se="http://schemas.microsoft.com/office/word/2015/wordml/symex" xmlns:wpg="http://schemas.microsoft.com/office/word/2010/wordprocessingGroup" xmlns:wpi="http://schemas.microsoft.com/office/word/2010/wordprocessingInk" xmlns:wne="http://schemas.microsoft.com/office/word/2006/wordml" xmlns:wps="http://schemas.microsoft.com/office/word/2010/wordprocessingShape" mc:Ignorable="w14 w15 w16se w16cid w16 w16cex w16sdtdh wp14">
+<w:footnotes xmlns:wpc="http://schemas.microsoft.com/office/word/2010/wordprocessingCanvas" xmlns:cx="http://schemas.microsoft.com/office/drawing/2014/chartex" xmlns:cx1="http://schemas.microsoft.com/office/drawing/2015/9/8/chartex" xmlns:cx2="http://schemas.microsoft.com/office/drawing/2015/10/21/chartex" xmlns:cx3="http://schemas.microsoft.com/office/drawing/2016/5/9/chartex" xmlns:cx4="http://schemas.microsoft.com/office/drawing/2016/5/10/chartex" xmlns:cx5="http://schemas.microsoft.com/office/drawing/2016/5/11/chartex" xmlns:cx6="http://schemas.microsoft.com/office/drawing/2016/5/12/chartex" xmlns:cx7="http://schemas.microsoft.com/office/drawing/2016/5/13/chartex" xmlns:cx8="http://schemas.microsoft.com/office/drawing/2016/5/14/chartex" xmlns:mc="http://schemas.openxmlformats.org/markup-compatibility/2006" xmlns:aink="http://schemas.microsoft.com/office/drawing/2016/ink" xmlns:am3d="http://schemas.microsoft.com/office/drawing/2017/model3d" xmlns:o="urn:schemas-microsoft-com:office:office" xmlns:r="http://schemas.openxmlformats.org/officeDocument/2006/relationships" xmlns:m="http://schemas.openxmlformats.org/officeDocument/2006/math" xmlns:v="urn:schemas-microsoft-com:vml" xmlns:wp14="http://schemas.microsoft.com/office/word/2010/wordprocessingDrawing" xmlns:wp="http://schemas.openxmlformats.org/drawingml/2006/wordprocessingDrawing" xmlns:w10="urn:schemas-microsoft-com:office:word" xmlns:w="http://schemas.openxmlformats.org/wordprocessingml/2006/main" xmlns:w14="http://schemas.microsoft.com/office/word/2010/wordml" xmlns:w15="http://schemas.microsoft.com/office/word/2012/wordml" xmlns:w16cid="http://schemas.microsoft.com/office/word/2016/wordml/cid" xmlns:w16se="http://schemas.microsoft.com/office/word/2015/wordml/symex" xmlns:wpg="http://schemas.microsoft.com/office/word/2010/wordprocessingGroup" xmlns:wpi="http://schemas.microsoft.com/office/word/2010/wordprocessingInk" xmlns:wne="http://schemas.microsoft.com/office/word/2006/wordml" xmlns:wps="http://schemas.microsoft.com/office/word/2010/wordprocessingShape" mc:Ignorable="w14 w15 w16se w16cid wp14">
   <w:footnote w:type="separator" w:id="-1">
     <w:p>
       <w:pPr>
@@ -13507,7 +14241,7 @@
 </file>
 
 <file path=word/numbering.xml><?xml version="1.0" encoding="utf-8"?>
-<w:numbering xmlns:wpc="http://schemas.microsoft.com/office/word/2010/wordprocessingCanvas" xmlns:cx="http://schemas.microsoft.com/office/drawing/2014/chartex" xmlns:cx1="http://schemas.microsoft.com/office/drawing/2015/9/8/chartex" xmlns:cx2="http://schemas.microsoft.com/office/drawing/2015/10/21/chartex" xmlns:cx3="http://schemas.microsoft.com/office/drawing/2016/5/9/chartex" xmlns:cx4="http://schemas.microsoft.com/office/drawing/2016/5/10/chartex" xmlns:cx5="http://schemas.microsoft.com/office/drawing/2016/5/11/chartex" xmlns:cx6="http://schemas.microsoft.com/office/drawing/2016/5/12/chartex" xmlns:cx7="http://schemas.microsoft.com/office/drawing/2016/5/13/chartex" xmlns:cx8="http://schemas.microsoft.com/office/drawing/2016/5/14/chartex" xmlns:mc="http://schemas.openxmlformats.org/markup-compatibility/2006" xmlns:aink="http://schemas.microsoft.com/office/drawing/2016/ink" xmlns:am3d="http://schemas.microsoft.com/office/drawing/2017/model3d" xmlns:o="urn:schemas-microsoft-com:office:office" xmlns:r="http://schemas.openxmlformats.org/officeDocument/2006/relationships" xmlns:m="http://schemas.openxmlformats.org/officeDocument/2006/math" xmlns:v="urn:schemas-microsoft-com:vml" xmlns:wp14="http://schemas.microsoft.com/office/word/2010/wordprocessingDrawing" xmlns:wp="http://schemas.openxmlformats.org/drawingml/2006/wordprocessingDrawing" xmlns:w10="urn:schemas-microsoft-com:office:word" xmlns:w="http://schemas.openxmlformats.org/wordprocessingml/2006/main" xmlns:w14="http://schemas.microsoft.com/office/word/2010/wordml" xmlns:w15="http://schemas.microsoft.com/office/word/2012/wordml" xmlns:w16cex="http://schemas.microsoft.com/office/word/2018/wordml/cex" xmlns:w16cid="http://schemas.microsoft.com/office/word/2016/wordml/cid" xmlns:w16="http://schemas.microsoft.com/office/word/2018/wordml" xmlns:w16sdtdh="http://schemas.microsoft.com/office/word/2020/wordml/sdtdatahash" xmlns:w16se="http://schemas.microsoft.com/office/word/2015/wordml/symex" xmlns:wpg="http://schemas.microsoft.com/office/word/2010/wordprocessingGroup" xmlns:wpi="http://schemas.microsoft.com/office/word/2010/wordprocessingInk" xmlns:wne="http://schemas.microsoft.com/office/word/2006/wordml" xmlns:wps="http://schemas.microsoft.com/office/word/2010/wordprocessingShape" mc:Ignorable="w14 w15 w16se w16cid w16 w16cex w16sdtdh wp14">
+<w:numbering xmlns:wpc="http://schemas.microsoft.com/office/word/2010/wordprocessingCanvas" xmlns:cx="http://schemas.microsoft.com/office/drawing/2014/chartex" xmlns:cx1="http://schemas.microsoft.com/office/drawing/2015/9/8/chartex" xmlns:cx2="http://schemas.microsoft.com/office/drawing/2015/10/21/chartex" xmlns:cx3="http://schemas.microsoft.com/office/drawing/2016/5/9/chartex" xmlns:cx4="http://schemas.microsoft.com/office/drawing/2016/5/10/chartex" xmlns:cx5="http://schemas.microsoft.com/office/drawing/2016/5/11/chartex" xmlns:cx6="http://schemas.microsoft.com/office/drawing/2016/5/12/chartex" xmlns:cx7="http://schemas.microsoft.com/office/drawing/2016/5/13/chartex" xmlns:cx8="http://schemas.microsoft.com/office/drawing/2016/5/14/chartex" xmlns:mc="http://schemas.openxmlformats.org/markup-compatibility/2006" xmlns:aink="http://schemas.microsoft.com/office/drawing/2016/ink" xmlns:am3d="http://schemas.microsoft.com/office/drawing/2017/model3d" xmlns:o="urn:schemas-microsoft-com:office:office" xmlns:r="http://schemas.openxmlformats.org/officeDocument/2006/relationships" xmlns:m="http://schemas.openxmlformats.org/officeDocument/2006/math" xmlns:v="urn:schemas-microsoft-com:vml" xmlns:wp14="http://schemas.microsoft.com/office/word/2010/wordprocessingDrawing" xmlns:wp="http://schemas.openxmlformats.org/drawingml/2006/wordprocessingDrawing" xmlns:w10="urn:schemas-microsoft-com:office:word" xmlns:w="http://schemas.openxmlformats.org/wordprocessingml/2006/main" xmlns:w14="http://schemas.microsoft.com/office/word/2010/wordml" xmlns:w15="http://schemas.microsoft.com/office/word/2012/wordml" xmlns:w16cid="http://schemas.microsoft.com/office/word/2016/wordml/cid" xmlns:w16se="http://schemas.microsoft.com/office/word/2015/wordml/symex" xmlns:wpg="http://schemas.microsoft.com/office/word/2010/wordprocessingGroup" xmlns:wpi="http://schemas.microsoft.com/office/word/2010/wordprocessingInk" xmlns:wne="http://schemas.microsoft.com/office/word/2006/wordml" xmlns:wps="http://schemas.microsoft.com/office/word/2010/wordprocessingShape" mc:Ignorable="w14 w15 w16se w16cid wp14">
   <w:abstractNum w:abstractNumId="0" w15:restartNumberingAfterBreak="0">
     <w:nsid w:val="00A970AC"/>
     <w:multiLevelType w:val="hybridMultilevel"/>
@@ -17028,6 +17762,119 @@
     </w:lvl>
   </w:abstractNum>
   <w:abstractNum w:abstractNumId="25" w15:restartNumberingAfterBreak="0">
+    <w:nsid w:val="6A267C7C"/>
+    <w:multiLevelType w:val="hybridMultilevel"/>
+    <w:tmpl w:val="10E2177E"/>
+    <w:lvl w:ilvl="0" w:tplc="2CC846F8">
+      <w:numFmt w:val="bullet"/>
+      <w:lvlText w:val="-"/>
+      <w:lvlJc w:val="left"/>
+      <w:pPr>
+        <w:ind w:left="720" w:hanging="360"/>
+      </w:pPr>
+      <w:rPr>
+        <w:rFonts w:ascii="Calibri" w:eastAsiaTheme="minorHAnsi" w:hAnsi="Calibri" w:cs="Calibri" w:hint="default"/>
+        <w:b/>
+      </w:rPr>
+    </w:lvl>
+    <w:lvl w:ilvl="1" w:tplc="2C0A0003">
+      <w:start w:val="1"/>
+      <w:numFmt w:val="bullet"/>
+      <w:lvlText w:val="o"/>
+      <w:lvlJc w:val="left"/>
+      <w:pPr>
+        <w:ind w:left="1440" w:hanging="360"/>
+      </w:pPr>
+      <w:rPr>
+        <w:rFonts w:ascii="Courier New" w:hAnsi="Courier New" w:cs="Courier New" w:hint="default"/>
+      </w:rPr>
+    </w:lvl>
+    <w:lvl w:ilvl="2" w:tplc="2C0A0005" w:tentative="1">
+      <w:start w:val="1"/>
+      <w:numFmt w:val="bullet"/>
+      <w:lvlText w:val=""/>
+      <w:lvlJc w:val="left"/>
+      <w:pPr>
+        <w:ind w:left="2160" w:hanging="360"/>
+      </w:pPr>
+      <w:rPr>
+        <w:rFonts w:ascii="Wingdings" w:hAnsi="Wingdings" w:hint="default"/>
+      </w:rPr>
+    </w:lvl>
+    <w:lvl w:ilvl="3" w:tplc="2C0A0001" w:tentative="1">
+      <w:start w:val="1"/>
+      <w:numFmt w:val="bullet"/>
+      <w:lvlText w:val=""/>
+      <w:lvlJc w:val="left"/>
+      <w:pPr>
+        <w:ind w:left="2880" w:hanging="360"/>
+      </w:pPr>
+      <w:rPr>
+        <w:rFonts w:ascii="Symbol" w:hAnsi="Symbol" w:hint="default"/>
+      </w:rPr>
+    </w:lvl>
+    <w:lvl w:ilvl="4" w:tplc="2C0A0003" w:tentative="1">
+      <w:start w:val="1"/>
+      <w:numFmt w:val="bullet"/>
+      <w:lvlText w:val="o"/>
+      <w:lvlJc w:val="left"/>
+      <w:pPr>
+        <w:ind w:left="3600" w:hanging="360"/>
+      </w:pPr>
+      <w:rPr>
+        <w:rFonts w:ascii="Courier New" w:hAnsi="Courier New" w:cs="Courier New" w:hint="default"/>
+      </w:rPr>
+    </w:lvl>
+    <w:lvl w:ilvl="5" w:tplc="2C0A0005" w:tentative="1">
+      <w:start w:val="1"/>
+      <w:numFmt w:val="bullet"/>
+      <w:lvlText w:val=""/>
+      <w:lvlJc w:val="left"/>
+      <w:pPr>
+        <w:ind w:left="4320" w:hanging="360"/>
+      </w:pPr>
+      <w:rPr>
+        <w:rFonts w:ascii="Wingdings" w:hAnsi="Wingdings" w:hint="default"/>
+      </w:rPr>
+    </w:lvl>
+    <w:lvl w:ilvl="6" w:tplc="2C0A0001" w:tentative="1">
+      <w:start w:val="1"/>
+      <w:numFmt w:val="bullet"/>
+      <w:lvlText w:val=""/>
+      <w:lvlJc w:val="left"/>
+      <w:pPr>
+        <w:ind w:left="5040" w:hanging="360"/>
+      </w:pPr>
+      <w:rPr>
+        <w:rFonts w:ascii="Symbol" w:hAnsi="Symbol" w:hint="default"/>
+      </w:rPr>
+    </w:lvl>
+    <w:lvl w:ilvl="7" w:tplc="2C0A0003" w:tentative="1">
+      <w:start w:val="1"/>
+      <w:numFmt w:val="bullet"/>
+      <w:lvlText w:val="o"/>
+      <w:lvlJc w:val="left"/>
+      <w:pPr>
+        <w:ind w:left="5760" w:hanging="360"/>
+      </w:pPr>
+      <w:rPr>
+        <w:rFonts w:ascii="Courier New" w:hAnsi="Courier New" w:cs="Courier New" w:hint="default"/>
+      </w:rPr>
+    </w:lvl>
+    <w:lvl w:ilvl="8" w:tplc="2C0A0005" w:tentative="1">
+      <w:start w:val="1"/>
+      <w:numFmt w:val="bullet"/>
+      <w:lvlText w:val=""/>
+      <w:lvlJc w:val="left"/>
+      <w:pPr>
+        <w:ind w:left="6480" w:hanging="360"/>
+      </w:pPr>
+      <w:rPr>
+        <w:rFonts w:ascii="Wingdings" w:hAnsi="Wingdings" w:hint="default"/>
+      </w:rPr>
+    </w:lvl>
+  </w:abstractNum>
+  <w:abstractNum w:abstractNumId="26" w15:restartNumberingAfterBreak="0">
     <w:nsid w:val="6A755660"/>
     <w:multiLevelType w:val="hybridMultilevel"/>
     <w:tmpl w:val="D5D60970"/>
@@ -17113,7 +17960,7 @@
       </w:pPr>
     </w:lvl>
   </w:abstractNum>
-  <w:abstractNum w:abstractNumId="26" w15:restartNumberingAfterBreak="0">
+  <w:abstractNum w:abstractNumId="27" w15:restartNumberingAfterBreak="0">
     <w:nsid w:val="7CEF233B"/>
     <w:multiLevelType w:val="hybridMultilevel"/>
     <w:tmpl w:val="E8604E54"/>
@@ -17199,7 +18046,7 @@
       </w:pPr>
     </w:lvl>
   </w:abstractNum>
-  <w:abstractNum w:abstractNumId="27" w15:restartNumberingAfterBreak="0">
+  <w:abstractNum w:abstractNumId="28" w15:restartNumberingAfterBreak="0">
     <w:nsid w:val="7DC66E88"/>
     <w:multiLevelType w:val="hybridMultilevel"/>
     <w:tmpl w:val="8EF4C03C"/>
@@ -17340,7 +18187,7 @@
     </w:lvlOverride>
   </w:num>
   <w:num w:numId="10">
-    <w:abstractNumId w:val="27"/>
+    <w:abstractNumId w:val="28"/>
     <w:lvlOverride w:ilvl="0">
       <w:startOverride w:val="1"/>
     </w:lvlOverride>
@@ -17394,7 +18241,7 @@
     <w:abstractNumId w:val="24"/>
   </w:num>
   <w:num w:numId="19">
-    <w:abstractNumId w:val="26"/>
+    <w:abstractNumId w:val="27"/>
   </w:num>
   <w:num w:numId="20">
     <w:abstractNumId w:val="7"/>
@@ -17418,7 +18265,7 @@
     <w:abstractNumId w:val="20"/>
   </w:num>
   <w:num w:numId="27">
-    <w:abstractNumId w:val="25"/>
+    <w:abstractNumId w:val="26"/>
   </w:num>
   <w:num w:numId="28">
     <w:abstractNumId w:val="22"/>
@@ -17426,11 +18273,14 @@
   <w:num w:numId="29">
     <w:abstractNumId w:val="4"/>
   </w:num>
+  <w:num w:numId="30">
+    <w:abstractNumId w:val="25"/>
+  </w:num>
 </w:numbering>
 </file>
 
 <file path=word/styles.xml><?xml version="1.0" encoding="utf-8"?>
-<w:styles xmlns:mc="http://schemas.openxmlformats.org/markup-compatibility/2006" xmlns:r="http://schemas.openxmlformats.org/officeDocument/2006/relationships" xmlns:w="http://schemas.openxmlformats.org/wordprocessingml/2006/main" xmlns:w14="http://schemas.microsoft.com/office/word/2010/wordml" xmlns:w15="http://schemas.microsoft.com/office/word/2012/wordml" xmlns:w16cex="http://schemas.microsoft.com/office/word/2018/wordml/cex" xmlns:w16cid="http://schemas.microsoft.com/office/word/2016/wordml/cid" xmlns:w16="http://schemas.microsoft.com/office/word/2018/wordml" xmlns:w16sdtdh="http://schemas.microsoft.com/office/word/2020/wordml/sdtdatahash" xmlns:w16se="http://schemas.microsoft.com/office/word/2015/wordml/symex" mc:Ignorable="w14 w15 w16se w16cid w16 w16cex w16sdtdh">
+<w:styles xmlns:mc="http://schemas.openxmlformats.org/markup-compatibility/2006" xmlns:r="http://schemas.openxmlformats.org/officeDocument/2006/relationships" xmlns:w="http://schemas.openxmlformats.org/wordprocessingml/2006/main" xmlns:w14="http://schemas.microsoft.com/office/word/2010/wordml" xmlns:w15="http://schemas.microsoft.com/office/word/2012/wordml" xmlns:w16cid="http://schemas.microsoft.com/office/word/2016/wordml/cid" xmlns:w16se="http://schemas.microsoft.com/office/word/2015/wordml/symex" mc:Ignorable="w14 w15 w16se w16cid">
   <w:docDefaults>
     <w:rPrDefault>
       <w:rPr>
@@ -17447,7 +18297,7 @@
       </w:pPr>
     </w:pPrDefault>
   </w:docDefaults>
-  <w:latentStyles w:defLockedState="0" w:defUIPriority="99" w:defSemiHidden="0" w:defUnhideWhenUsed="0" w:defQFormat="0" w:count="376">
+  <w:latentStyles w:defLockedState="0" w:defUIPriority="99" w:defSemiHidden="0" w:defUnhideWhenUsed="0" w:defQFormat="0" w:count="375">
     <w:lsdException w:name="Normal" w:uiPriority="0" w:qFormat="1"/>
     <w:lsdException w:name="heading 1" w:uiPriority="9" w:qFormat="1"/>
     <w:lsdException w:name="heading 2" w:semiHidden="1" w:uiPriority="9" w:unhideWhenUsed="1" w:qFormat="1"/>
@@ -17553,6 +18403,7 @@
     <w:lsdException w:name="HTML Sample" w:semiHidden="1" w:unhideWhenUsed="1"/>
     <w:lsdException w:name="HTML Typewriter" w:semiHidden="1" w:unhideWhenUsed="1"/>
     <w:lsdException w:name="HTML Variable" w:semiHidden="1" w:unhideWhenUsed="1"/>
+    <w:lsdException w:name="Normal Table" w:semiHidden="1" w:unhideWhenUsed="1"/>
     <w:lsdException w:name="annotation subject" w:semiHidden="1" w:unhideWhenUsed="1"/>
     <w:lsdException w:name="No List" w:semiHidden="1" w:unhideWhenUsed="1"/>
     <w:lsdException w:name="Outline List 1" w:semiHidden="1" w:unhideWhenUsed="1"/>
@@ -17599,8 +18450,10 @@
     <w:lsdException w:name="Table Subtle 2" w:semiHidden="1" w:unhideWhenUsed="1"/>
     <w:lsdException w:name="Table Web 1" w:semiHidden="1" w:unhideWhenUsed="1"/>
     <w:lsdException w:name="Table Web 2" w:semiHidden="1" w:unhideWhenUsed="1"/>
+    <w:lsdException w:name="Table Web 3" w:semiHidden="1" w:unhideWhenUsed="1"/>
     <w:lsdException w:name="Balloon Text" w:semiHidden="1" w:unhideWhenUsed="1"/>
     <w:lsdException w:name="Table Grid" w:uiPriority="59"/>
+    <w:lsdException w:name="Table Theme" w:semiHidden="1" w:unhideWhenUsed="1"/>
     <w:lsdException w:name="Placeholder Text" w:semiHidden="1"/>
     <w:lsdException w:name="No Spacing" w:uiPriority="1" w:qFormat="1"/>
     <w:lsdException w:name="Light Shading" w:uiPriority="60"/>
@@ -17820,7 +18673,6 @@
     <w:lsdException w:name="Smart Hyperlink" w:semiHidden="1" w:unhideWhenUsed="1"/>
     <w:lsdException w:name="Hashtag" w:semiHidden="1" w:unhideWhenUsed="1"/>
     <w:lsdException w:name="Unresolved Mention" w:semiHidden="1" w:unhideWhenUsed="1"/>
-    <w:lsdException w:name="Smart Link" w:semiHidden="1" w:unhideWhenUsed="1"/>
   </w:latentStyles>
   <w:style w:type="paragraph" w:default="1" w:styleId="Normal">
     <w:name w:val="Normal"/>
@@ -18519,7 +19371,13 @@
 </file>
 
 <file path=customXml/item2.xml><?xml version="1.0" encoding="utf-8"?>
-<b:Sources xmlns:b="http://schemas.openxmlformats.org/officeDocument/2006/bibliography" xmlns="http://schemas.openxmlformats.org/officeDocument/2006/bibliography" SelectedStyle="\APASixthEditionOfficeOnline.xsl" StyleName="APA" Version="6"/>
+<p:properties xmlns:p="http://schemas.microsoft.com/office/2006/metadata/properties" xmlns:xsi="http://www.w3.org/2001/XMLSchema-instance" xmlns:pc="http://schemas.microsoft.com/office/infopath/2007/PartnerControls">
+  <documentManagement>
+    <lcf76f155ced4ddcb4097134ff3c332f xmlns="c1a4ef89-8e8d-479e-83ea-6deabd5e5c29">
+      <Terms xmlns="http://schemas.microsoft.com/office/infopath/2007/PartnerControls"/>
+    </lcf76f155ced4ddcb4097134ff3c332f>
+  </documentManagement>
+</p:properties>
 </file>
 
 <file path=customXml/item3.xml><?xml version="1.0" encoding="utf-8"?>
@@ -18734,13 +19592,7 @@
 </file>
 
 <file path=customXml/item4.xml><?xml version="1.0" encoding="utf-8"?>
-<p:properties xmlns:p="http://schemas.microsoft.com/office/2006/metadata/properties" xmlns:xsi="http://www.w3.org/2001/XMLSchema-instance" xmlns:pc="http://schemas.microsoft.com/office/infopath/2007/PartnerControls">
-  <documentManagement>
-    <lcf76f155ced4ddcb4097134ff3c332f xmlns="c1a4ef89-8e8d-479e-83ea-6deabd5e5c29">
-      <Terms xmlns="http://schemas.microsoft.com/office/infopath/2007/PartnerControls"/>
-    </lcf76f155ced4ddcb4097134ff3c332f>
-  </documentManagement>
-</p:properties>
+<b:Sources xmlns:b="http://schemas.openxmlformats.org/officeDocument/2006/bibliography" xmlns="http://schemas.openxmlformats.org/officeDocument/2006/bibliography" SelectedStyle="\APASixthEditionOfficeOnline.xsl" StyleName="APA" Version="6"/>
 </file>
 
 <file path=customXml/itemProps1.xml><?xml version="1.0" encoding="utf-8"?>
@@ -18752,9 +19604,11 @@
 </file>
 
 <file path=customXml/itemProps2.xml><?xml version="1.0" encoding="utf-8"?>
-<ds:datastoreItem xmlns:ds="http://schemas.openxmlformats.org/officeDocument/2006/customXml" ds:itemID="{138150B5-180D-44BE-8592-C5E9DD3B59A9}">
+<ds:datastoreItem xmlns:ds="http://schemas.openxmlformats.org/officeDocument/2006/customXml" ds:itemID="{8A8DA369-52B0-4B1B-B8EF-062411AC4386}">
   <ds:schemaRefs>
-    <ds:schemaRef ds:uri="http://schemas.openxmlformats.org/officeDocument/2006/bibliography"/>
+    <ds:schemaRef ds:uri="http://schemas.microsoft.com/office/2006/metadata/properties"/>
+    <ds:schemaRef ds:uri="http://schemas.microsoft.com/office/infopath/2007/PartnerControls"/>
+    <ds:schemaRef ds:uri="c1a4ef89-8e8d-479e-83ea-6deabd5e5c29"/>
   </ds:schemaRefs>
 </ds:datastoreItem>
 </file>
@@ -18779,11 +19633,9 @@
 </file>
 
 <file path=customXml/itemProps4.xml><?xml version="1.0" encoding="utf-8"?>
-<ds:datastoreItem xmlns:ds="http://schemas.openxmlformats.org/officeDocument/2006/customXml" ds:itemID="{8A8DA369-52B0-4B1B-B8EF-062411AC4386}">
+<ds:datastoreItem xmlns:ds="http://schemas.openxmlformats.org/officeDocument/2006/customXml" ds:itemID="{79F18CC0-2FBC-4EF6-91F8-CD48927C9EFE}">
   <ds:schemaRefs>
-    <ds:schemaRef ds:uri="http://schemas.microsoft.com/office/2006/metadata/properties"/>
-    <ds:schemaRef ds:uri="http://schemas.microsoft.com/office/infopath/2007/PartnerControls"/>
-    <ds:schemaRef ds:uri="c1a4ef89-8e8d-479e-83ea-6deabd5e5c29"/>
+    <ds:schemaRef ds:uri="http://schemas.openxmlformats.org/officeDocument/2006/bibliography"/>
   </ds:schemaRefs>
 </ds:datastoreItem>
 </file>
</xml_diff>

<commit_message>
Cambios finales + Aclaraciones
</commit_message>
<xml_diff>
--- a/TrabajoPracticoIntegrador.docx
+++ b/TrabajoPracticoIntegrador.docx
@@ -1,6 +1,6 @@
 
 <file path=word/document.xml><?xml version="1.0" encoding="utf-8"?>
-<w:document xmlns:wpc="http://schemas.microsoft.com/office/word/2010/wordprocessingCanvas" xmlns:cx="http://schemas.microsoft.com/office/drawing/2014/chartex" xmlns:cx1="http://schemas.microsoft.com/office/drawing/2015/9/8/chartex" xmlns:cx2="http://schemas.microsoft.com/office/drawing/2015/10/21/chartex" xmlns:cx3="http://schemas.microsoft.com/office/drawing/2016/5/9/chartex" xmlns:cx4="http://schemas.microsoft.com/office/drawing/2016/5/10/chartex" xmlns:cx5="http://schemas.microsoft.com/office/drawing/2016/5/11/chartex" xmlns:cx6="http://schemas.microsoft.com/office/drawing/2016/5/12/chartex" xmlns:cx7="http://schemas.microsoft.com/office/drawing/2016/5/13/chartex" xmlns:cx8="http://schemas.microsoft.com/office/drawing/2016/5/14/chartex" xmlns:mc="http://schemas.openxmlformats.org/markup-compatibility/2006" xmlns:aink="http://schemas.microsoft.com/office/drawing/2016/ink" xmlns:am3d="http://schemas.microsoft.com/office/drawing/2017/model3d" xmlns:o="urn:schemas-microsoft-com:office:office" xmlns:r="http://schemas.openxmlformats.org/officeDocument/2006/relationships" xmlns:m="http://schemas.openxmlformats.org/officeDocument/2006/math" xmlns:v="urn:schemas-microsoft-com:vml" xmlns:wp14="http://schemas.microsoft.com/office/word/2010/wordprocessingDrawing" xmlns:wp="http://schemas.openxmlformats.org/drawingml/2006/wordprocessingDrawing" xmlns:w10="urn:schemas-microsoft-com:office:word" xmlns:w="http://schemas.openxmlformats.org/wordprocessingml/2006/main" xmlns:w14="http://schemas.microsoft.com/office/word/2010/wordml" xmlns:w15="http://schemas.microsoft.com/office/word/2012/wordml" xmlns:w16cid="http://schemas.microsoft.com/office/word/2016/wordml/cid" xmlns:w16se="http://schemas.microsoft.com/office/word/2015/wordml/symex" xmlns:wpg="http://schemas.microsoft.com/office/word/2010/wordprocessingGroup" xmlns:wpi="http://schemas.microsoft.com/office/word/2010/wordprocessingInk" xmlns:wne="http://schemas.microsoft.com/office/word/2006/wordml" xmlns:wps="http://schemas.microsoft.com/office/word/2010/wordprocessingShape" mc:Ignorable="w14 w15 w16se w16cid wp14">
+<w:document xmlns:wpc="http://schemas.microsoft.com/office/word/2010/wordprocessingCanvas" xmlns:cx="http://schemas.microsoft.com/office/drawing/2014/chartex" xmlns:cx1="http://schemas.microsoft.com/office/drawing/2015/9/8/chartex" xmlns:cx2="http://schemas.microsoft.com/office/drawing/2015/10/21/chartex" xmlns:cx3="http://schemas.microsoft.com/office/drawing/2016/5/9/chartex" xmlns:cx4="http://schemas.microsoft.com/office/drawing/2016/5/10/chartex" xmlns:cx5="http://schemas.microsoft.com/office/drawing/2016/5/11/chartex" xmlns:cx6="http://schemas.microsoft.com/office/drawing/2016/5/12/chartex" xmlns:cx7="http://schemas.microsoft.com/office/drawing/2016/5/13/chartex" xmlns:cx8="http://schemas.microsoft.com/office/drawing/2016/5/14/chartex" xmlns:mc="http://schemas.openxmlformats.org/markup-compatibility/2006" xmlns:aink="http://schemas.microsoft.com/office/drawing/2016/ink" xmlns:am3d="http://schemas.microsoft.com/office/drawing/2017/model3d" xmlns:o="urn:schemas-microsoft-com:office:office" xmlns:r="http://schemas.openxmlformats.org/officeDocument/2006/relationships" xmlns:m="http://schemas.openxmlformats.org/officeDocument/2006/math" xmlns:v="urn:schemas-microsoft-com:vml" xmlns:wp14="http://schemas.microsoft.com/office/word/2010/wordprocessingDrawing" xmlns:wp="http://schemas.openxmlformats.org/drawingml/2006/wordprocessingDrawing" xmlns:w10="urn:schemas-microsoft-com:office:word" xmlns:w="http://schemas.openxmlformats.org/wordprocessingml/2006/main" xmlns:w14="http://schemas.microsoft.com/office/word/2010/wordml" xmlns:w15="http://schemas.microsoft.com/office/word/2012/wordml" xmlns:w16cex="http://schemas.microsoft.com/office/word/2018/wordml/cex" xmlns:w16cid="http://schemas.microsoft.com/office/word/2016/wordml/cid" xmlns:w16="http://schemas.microsoft.com/office/word/2018/wordml" xmlns:w16sdtdh="http://schemas.microsoft.com/office/word/2020/wordml/sdtdatahash" xmlns:w16se="http://schemas.microsoft.com/office/word/2015/wordml/symex" xmlns:wpg="http://schemas.microsoft.com/office/word/2010/wordprocessingGroup" xmlns:wpi="http://schemas.microsoft.com/office/word/2010/wordprocessingInk" xmlns:wne="http://schemas.microsoft.com/office/word/2006/wordml" xmlns:wps="http://schemas.microsoft.com/office/word/2010/wordprocessingShape" mc:Ignorable="w14 w15 w16se w16cid w16 w16cex w16sdtdh wp14">
   <w:body>
     <w:p>
       <w:pPr>
@@ -938,7 +938,7 @@
           <w:r>
             <w:fldChar w:fldCharType="separate"/>
           </w:r>
-          <w:hyperlink w:anchor="_Toc202210205" w:history="1">
+          <w:hyperlink w:anchor="_Toc203168232" w:history="1">
             <w:r>
               <w:rPr>
                 <w:rStyle w:val="Hipervnculo"/>
@@ -967,7 +967,7 @@
                 <w:noProof/>
                 <w:webHidden/>
               </w:rPr>
-              <w:instrText xml:space="preserve"> PAGEREF _Toc202210205 \h </w:instrText>
+              <w:instrText xml:space="preserve"> PAGEREF _Toc203168232 \h </w:instrText>
             </w:r>
             <w:r>
               <w:rPr>
@@ -1010,7 +1010,7 @@
               <w:lang w:eastAsia="es-AR"/>
             </w:rPr>
           </w:pPr>
-          <w:hyperlink w:anchor="_Toc202210206" w:history="1">
+          <w:hyperlink w:anchor="_Toc203168233" w:history="1">
             <w:r>
               <w:rPr>
                 <w:rStyle w:val="Hipervnculo"/>
@@ -1037,7 +1037,7 @@
                 <w:noProof/>
                 <w:webHidden/>
               </w:rPr>
-              <w:instrText xml:space="preserve"> PAGEREF _Toc202210206 \h </w:instrText>
+              <w:instrText xml:space="preserve"> PAGEREF _Toc203168233 \h </w:instrText>
             </w:r>
             <w:r>
               <w:rPr>
@@ -1080,7 +1080,7 @@
               <w:lang w:eastAsia="es-AR"/>
             </w:rPr>
           </w:pPr>
-          <w:hyperlink w:anchor="_Toc202210207" w:history="1">
+          <w:hyperlink w:anchor="_Toc203168234" w:history="1">
             <w:r>
               <w:rPr>
                 <w:rStyle w:val="Hipervnculo"/>
@@ -1107,7 +1107,7 @@
                 <w:noProof/>
                 <w:webHidden/>
               </w:rPr>
-              <w:instrText xml:space="preserve"> PAGEREF _Toc202210207 \h </w:instrText>
+              <w:instrText xml:space="preserve"> PAGEREF _Toc203168234 \h </w:instrText>
             </w:r>
             <w:r>
               <w:rPr>
@@ -1150,7 +1150,7 @@
               <w:lang w:eastAsia="es-AR"/>
             </w:rPr>
           </w:pPr>
-          <w:hyperlink w:anchor="_Toc202210208" w:history="1">
+          <w:hyperlink w:anchor="_Toc203168235" w:history="1">
             <w:r>
               <w:rPr>
                 <w:rStyle w:val="Hipervnculo"/>
@@ -1177,7 +1177,7 @@
                 <w:noProof/>
                 <w:webHidden/>
               </w:rPr>
-              <w:instrText xml:space="preserve"> PAGEREF _Toc202210208 \h </w:instrText>
+              <w:instrText xml:space="preserve"> PAGEREF _Toc203168235 \h </w:instrText>
             </w:r>
             <w:r>
               <w:rPr>
@@ -1220,7 +1220,7 @@
               <w:lang w:eastAsia="es-AR"/>
             </w:rPr>
           </w:pPr>
-          <w:hyperlink w:anchor="_Toc202210209" w:history="1">
+          <w:hyperlink w:anchor="_Toc203168236" w:history="1">
             <w:r>
               <w:rPr>
                 <w:rStyle w:val="Hipervnculo"/>
@@ -1247,7 +1247,7 @@
                 <w:noProof/>
                 <w:webHidden/>
               </w:rPr>
-              <w:instrText xml:space="preserve"> PAGEREF _Toc202210209 \h </w:instrText>
+              <w:instrText xml:space="preserve"> PAGEREF _Toc203168236 \h </w:instrText>
             </w:r>
             <w:r>
               <w:rPr>
@@ -1290,7 +1290,7 @@
               <w:lang w:eastAsia="es-AR"/>
             </w:rPr>
           </w:pPr>
-          <w:hyperlink w:anchor="_Toc202210210" w:history="1">
+          <w:hyperlink w:anchor="_Toc203168237" w:history="1">
             <w:r>
               <w:rPr>
                 <w:rStyle w:val="Hipervnculo"/>
@@ -1317,7 +1317,7 @@
                 <w:noProof/>
                 <w:webHidden/>
               </w:rPr>
-              <w:instrText xml:space="preserve"> PAGEREF _Toc202210210 \h </w:instrText>
+              <w:instrText xml:space="preserve"> PAGEREF _Toc203168237 \h </w:instrText>
             </w:r>
             <w:r>
               <w:rPr>
@@ -1360,7 +1360,7 @@
               <w:lang w:eastAsia="es-AR"/>
             </w:rPr>
           </w:pPr>
-          <w:hyperlink w:anchor="_Toc202210211" w:history="1">
+          <w:hyperlink w:anchor="_Toc203168238" w:history="1">
             <w:r>
               <w:rPr>
                 <w:rStyle w:val="Hipervnculo"/>
@@ -1387,7 +1387,7 @@
                 <w:noProof/>
                 <w:webHidden/>
               </w:rPr>
-              <w:instrText xml:space="preserve"> PAGEREF _Toc202210211 \h </w:instrText>
+              <w:instrText xml:space="preserve"> PAGEREF _Toc203168238 \h </w:instrText>
             </w:r>
             <w:r>
               <w:rPr>
@@ -1430,7 +1430,7 @@
               <w:lang w:eastAsia="es-AR"/>
             </w:rPr>
           </w:pPr>
-          <w:hyperlink w:anchor="_Toc202210212" w:history="1">
+          <w:hyperlink w:anchor="_Toc203168239" w:history="1">
             <w:r>
               <w:rPr>
                 <w:rStyle w:val="Hipervnculo"/>
@@ -1457,7 +1457,7 @@
                 <w:noProof/>
                 <w:webHidden/>
               </w:rPr>
-              <w:instrText xml:space="preserve"> PAGEREF _Toc202210212 \h </w:instrText>
+              <w:instrText xml:space="preserve"> PAGEREF _Toc203168239 \h </w:instrText>
             </w:r>
             <w:r>
               <w:rPr>
@@ -1500,7 +1500,7 @@
               <w:lang w:eastAsia="es-AR"/>
             </w:rPr>
           </w:pPr>
-          <w:hyperlink w:anchor="_Toc202210213" w:history="1">
+          <w:hyperlink w:anchor="_Toc203168240" w:history="1">
             <w:r>
               <w:rPr>
                 <w:rStyle w:val="Hipervnculo"/>
@@ -1527,7 +1527,7 @@
                 <w:noProof/>
                 <w:webHidden/>
               </w:rPr>
-              <w:instrText xml:space="preserve"> PAGEREF _Toc202210213 \h </w:instrText>
+              <w:instrText xml:space="preserve"> PAGEREF _Toc203168240 \h </w:instrText>
             </w:r>
             <w:r>
               <w:rPr>
@@ -1570,7 +1570,7 @@
               <w:lang w:eastAsia="es-AR"/>
             </w:rPr>
           </w:pPr>
-          <w:hyperlink w:anchor="_Toc202210214" w:history="1">
+          <w:hyperlink w:anchor="_Toc203168241" w:history="1">
             <w:r>
               <w:rPr>
                 <w:rStyle w:val="Hipervnculo"/>
@@ -1597,7 +1597,7 @@
                 <w:noProof/>
                 <w:webHidden/>
               </w:rPr>
-              <w:instrText xml:space="preserve"> PAGEREF _Toc202210214 \h </w:instrText>
+              <w:instrText xml:space="preserve"> PAGEREF _Toc203168241 \h </w:instrText>
             </w:r>
             <w:r>
               <w:rPr>
@@ -1640,7 +1640,7 @@
               <w:lang w:eastAsia="es-AR"/>
             </w:rPr>
           </w:pPr>
-          <w:hyperlink w:anchor="_Toc202210215" w:history="1">
+          <w:hyperlink w:anchor="_Toc203168242" w:history="1">
             <w:r>
               <w:rPr>
                 <w:rStyle w:val="Hipervnculo"/>
@@ -1667,7 +1667,7 @@
                 <w:noProof/>
                 <w:webHidden/>
               </w:rPr>
-              <w:instrText xml:space="preserve"> PAGEREF _Toc202210215 \h </w:instrText>
+              <w:instrText xml:space="preserve"> PAGEREF _Toc203168242 \h </w:instrText>
             </w:r>
             <w:r>
               <w:rPr>
@@ -1710,7 +1710,7 @@
               <w:lang w:eastAsia="es-AR"/>
             </w:rPr>
           </w:pPr>
-          <w:hyperlink w:anchor="_Toc202210216" w:history="1">
+          <w:hyperlink w:anchor="_Toc203168243" w:history="1">
             <w:r>
               <w:rPr>
                 <w:rStyle w:val="Hipervnculo"/>
@@ -1737,7 +1737,7 @@
                 <w:noProof/>
                 <w:webHidden/>
               </w:rPr>
-              <w:instrText xml:space="preserve"> PAGEREF _Toc202210216 \h </w:instrText>
+              <w:instrText xml:space="preserve"> PAGEREF _Toc203168243 \h </w:instrText>
             </w:r>
             <w:r>
               <w:rPr>
@@ -1780,7 +1780,7 @@
               <w:lang w:eastAsia="es-AR"/>
             </w:rPr>
           </w:pPr>
-          <w:hyperlink w:anchor="_Toc202210217" w:history="1">
+          <w:hyperlink w:anchor="_Toc203168244" w:history="1">
             <w:r>
               <w:rPr>
                 <w:rStyle w:val="Hipervnculo"/>
@@ -1809,7 +1809,7 @@
                 <w:noProof/>
                 <w:webHidden/>
               </w:rPr>
-              <w:instrText xml:space="preserve"> PAGEREF _Toc202210217 \h </w:instrText>
+              <w:instrText xml:space="preserve"> PAGEREF _Toc203168244 \h </w:instrText>
             </w:r>
             <w:r>
               <w:rPr>
@@ -1852,7 +1852,7 @@
               <w:lang w:eastAsia="es-AR"/>
             </w:rPr>
           </w:pPr>
-          <w:hyperlink w:anchor="_Toc202210218" w:history="1">
+          <w:hyperlink w:anchor="_Toc203168245" w:history="1">
             <w:r>
               <w:rPr>
                 <w:rStyle w:val="Hipervnculo"/>
@@ -1879,7 +1879,7 @@
                 <w:noProof/>
                 <w:webHidden/>
               </w:rPr>
-              <w:instrText xml:space="preserve"> PAGEREF _Toc202210218 \h </w:instrText>
+              <w:instrText xml:space="preserve"> PAGEREF _Toc203168245 \h </w:instrText>
             </w:r>
             <w:r>
               <w:rPr>
@@ -1922,7 +1922,7 @@
               <w:lang w:eastAsia="es-AR"/>
             </w:rPr>
           </w:pPr>
-          <w:hyperlink w:anchor="_Toc202210219" w:history="1">
+          <w:hyperlink w:anchor="_Toc203168246" w:history="1">
             <w:r>
               <w:rPr>
                 <w:rStyle w:val="Hipervnculo"/>
@@ -1949,7 +1949,7 @@
                 <w:noProof/>
                 <w:webHidden/>
               </w:rPr>
-              <w:instrText xml:space="preserve"> PAGEREF _Toc202210219 \h </w:instrText>
+              <w:instrText xml:space="preserve"> PAGEREF _Toc203168246 \h </w:instrText>
             </w:r>
             <w:r>
               <w:rPr>
@@ -1992,7 +1992,7 @@
               <w:lang w:eastAsia="es-AR"/>
             </w:rPr>
           </w:pPr>
-          <w:hyperlink w:anchor="_Toc202210220" w:history="1">
+          <w:hyperlink w:anchor="_Toc203168247" w:history="1">
             <w:r>
               <w:rPr>
                 <w:rStyle w:val="Hipervnculo"/>
@@ -2019,7 +2019,7 @@
                 <w:noProof/>
                 <w:webHidden/>
               </w:rPr>
-              <w:instrText xml:space="preserve"> PAGEREF _Toc202210220 \h </w:instrText>
+              <w:instrText xml:space="preserve"> PAGEREF _Toc203168247 \h </w:instrText>
             </w:r>
             <w:r>
               <w:rPr>
@@ -2062,7 +2062,7 @@
               <w:lang w:eastAsia="es-AR"/>
             </w:rPr>
           </w:pPr>
-          <w:hyperlink w:anchor="_Toc202210221" w:history="1">
+          <w:hyperlink w:anchor="_Toc203168248" w:history="1">
             <w:r>
               <w:rPr>
                 <w:rStyle w:val="Hipervnculo"/>
@@ -2091,7 +2091,7 @@
                 <w:noProof/>
                 <w:webHidden/>
               </w:rPr>
-              <w:instrText xml:space="preserve"> PAGEREF _Toc202210221 \h </w:instrText>
+              <w:instrText xml:space="preserve"> PAGEREF _Toc203168248 \h </w:instrText>
             </w:r>
             <w:r>
               <w:rPr>
@@ -2134,7 +2134,7 @@
               <w:lang w:eastAsia="es-AR"/>
             </w:rPr>
           </w:pPr>
-          <w:hyperlink w:anchor="_Toc202210222" w:history="1">
+          <w:hyperlink w:anchor="_Toc203168249" w:history="1">
             <w:r>
               <w:rPr>
                 <w:rStyle w:val="Hipervnculo"/>
@@ -2161,7 +2161,7 @@
                 <w:noProof/>
                 <w:webHidden/>
               </w:rPr>
-              <w:instrText xml:space="preserve"> PAGEREF _Toc202210222 \h </w:instrText>
+              <w:instrText xml:space="preserve"> PAGEREF _Toc203168249 \h </w:instrText>
             </w:r>
             <w:r>
               <w:rPr>
@@ -2204,7 +2204,7 @@
               <w:lang w:eastAsia="es-AR"/>
             </w:rPr>
           </w:pPr>
-          <w:hyperlink w:anchor="_Toc202210223" w:history="1">
+          <w:hyperlink w:anchor="_Toc203168250" w:history="1">
             <w:r>
               <w:rPr>
                 <w:rStyle w:val="Hipervnculo"/>
@@ -2231,7 +2231,7 @@
                 <w:noProof/>
                 <w:webHidden/>
               </w:rPr>
-              <w:instrText xml:space="preserve"> PAGEREF _Toc202210223 \h </w:instrText>
+              <w:instrText xml:space="preserve"> PAGEREF _Toc203168250 \h </w:instrText>
             </w:r>
             <w:r>
               <w:rPr>
@@ -2274,7 +2274,7 @@
               <w:lang w:eastAsia="es-AR"/>
             </w:rPr>
           </w:pPr>
-          <w:hyperlink w:anchor="_Toc202210224" w:history="1">
+          <w:hyperlink w:anchor="_Toc203168251" w:history="1">
             <w:r>
               <w:rPr>
                 <w:rStyle w:val="Hipervnculo"/>
@@ -2301,7 +2301,7 @@
                 <w:noProof/>
                 <w:webHidden/>
               </w:rPr>
-              <w:instrText xml:space="preserve"> PAGEREF _Toc202210224 \h </w:instrText>
+              <w:instrText xml:space="preserve"> PAGEREF _Toc203168251 \h </w:instrText>
             </w:r>
             <w:r>
               <w:rPr>
@@ -2344,7 +2344,7 @@
               <w:lang w:eastAsia="es-AR"/>
             </w:rPr>
           </w:pPr>
-          <w:hyperlink w:anchor="_Toc202210225" w:history="1">
+          <w:hyperlink w:anchor="_Toc203168252" w:history="1">
             <w:r>
               <w:rPr>
                 <w:rStyle w:val="Hipervnculo"/>
@@ -2373,7 +2373,7 @@
                 <w:noProof/>
                 <w:webHidden/>
               </w:rPr>
-              <w:instrText xml:space="preserve"> PAGEREF _Toc202210225 \h </w:instrText>
+              <w:instrText xml:space="preserve"> PAGEREF _Toc203168252 \h </w:instrText>
             </w:r>
             <w:r>
               <w:rPr>
@@ -2393,7 +2393,7 @@
                 <w:noProof/>
                 <w:webHidden/>
               </w:rPr>
-              <w:t>16</w:t>
+              <w:t>18</w:t>
             </w:r>
             <w:r>
               <w:rPr>
@@ -2416,7 +2416,7 @@
               <w:lang w:eastAsia="es-AR"/>
             </w:rPr>
           </w:pPr>
-          <w:hyperlink w:anchor="_Toc202210226" w:history="1">
+          <w:hyperlink w:anchor="_Toc203168253" w:history="1">
             <w:r>
               <w:rPr>
                 <w:rStyle w:val="Hipervnculo"/>
@@ -2444,7 +2444,7 @@
                 <w:noProof/>
                 <w:webHidden/>
               </w:rPr>
-              <w:instrText xml:space="preserve"> PAGEREF _Toc202210226 \h </w:instrText>
+              <w:instrText xml:space="preserve"> PAGEREF _Toc203168253 \h </w:instrText>
             </w:r>
             <w:r>
               <w:rPr>
@@ -2464,7 +2464,7 @@
                 <w:noProof/>
                 <w:webHidden/>
               </w:rPr>
-              <w:t>16</w:t>
+              <w:t>18</w:t>
             </w:r>
             <w:r>
               <w:rPr>
@@ -2487,13 +2487,15 @@
               <w:lang w:eastAsia="es-AR"/>
             </w:rPr>
           </w:pPr>
-          <w:hyperlink w:anchor="_Toc202210227" w:history="1">
+          <w:hyperlink w:anchor="_Toc203168254" w:history="1">
             <w:r>
               <w:rPr>
                 <w:rStyle w:val="Hipervnculo"/>
-                <w:noProof/>
-              </w:rPr>
-              <w:t>Glosario</w:t>
+                <w:b/>
+                <w:bCs/>
+                <w:noProof/>
+              </w:rPr>
+              <w:t>CONSIDERACIÓN ADICIONAL:</w:t>
             </w:r>
             <w:r>
               <w:rPr>
@@ -2514,7 +2516,7 @@
                 <w:noProof/>
                 <w:webHidden/>
               </w:rPr>
-              <w:instrText xml:space="preserve"> PAGEREF _Toc202210227 \h </w:instrText>
+              <w:instrText xml:space="preserve"> PAGEREF _Toc203168254 \h </w:instrText>
             </w:r>
             <w:r>
               <w:rPr>
@@ -2534,7 +2536,7 @@
                 <w:noProof/>
                 <w:webHidden/>
               </w:rPr>
-              <w:t>16</w:t>
+              <w:t>18</w:t>
             </w:r>
             <w:r>
               <w:rPr>
@@ -2557,12 +2559,82 @@
               <w:lang w:eastAsia="es-AR"/>
             </w:rPr>
           </w:pPr>
-          <w:hyperlink w:anchor="_Toc202210228" w:history="1">
+          <w:hyperlink w:anchor="_Toc203168255" w:history="1">
             <w:r>
               <w:rPr>
                 <w:rStyle w:val="Hipervnculo"/>
                 <w:noProof/>
               </w:rPr>
+              <w:t>Glosario</w:t>
+            </w:r>
+            <w:r>
+              <w:rPr>
+                <w:noProof/>
+                <w:webHidden/>
+              </w:rPr>
+              <w:tab/>
+            </w:r>
+            <w:r>
+              <w:rPr>
+                <w:noProof/>
+                <w:webHidden/>
+              </w:rPr>
+              <w:fldChar w:fldCharType="begin"/>
+            </w:r>
+            <w:r>
+              <w:rPr>
+                <w:noProof/>
+                <w:webHidden/>
+              </w:rPr>
+              <w:instrText xml:space="preserve"> PAGEREF _Toc203168255 \h </w:instrText>
+            </w:r>
+            <w:r>
+              <w:rPr>
+                <w:noProof/>
+                <w:webHidden/>
+              </w:rPr>
+            </w:r>
+            <w:r>
+              <w:rPr>
+                <w:noProof/>
+                <w:webHidden/>
+              </w:rPr>
+              <w:fldChar w:fldCharType="separate"/>
+            </w:r>
+            <w:r>
+              <w:rPr>
+                <w:noProof/>
+                <w:webHidden/>
+              </w:rPr>
+              <w:t>19</w:t>
+            </w:r>
+            <w:r>
+              <w:rPr>
+                <w:noProof/>
+                <w:webHidden/>
+              </w:rPr>
+              <w:fldChar w:fldCharType="end"/>
+            </w:r>
+          </w:hyperlink>
+        </w:p>
+        <w:p>
+          <w:pPr>
+            <w:pStyle w:val="TDC2"/>
+            <w:tabs>
+              <w:tab w:val="right" w:leader="dot" w:pos="9016"/>
+            </w:tabs>
+            <w:rPr>
+              <w:rFonts w:eastAsiaTheme="minorEastAsia"/>
+              <w:noProof/>
+              <w:lang w:eastAsia="es-AR"/>
+            </w:rPr>
+          </w:pPr>
+          <w:hyperlink w:anchor="_Toc203168256" w:history="1">
+            <w:r>
+              <w:rPr>
+                <w:rStyle w:val="Hipervnculo"/>
+                <w:noProof/>
+              </w:rPr>
               <w:t>Funciones:</w:t>
             </w:r>
             <w:r>
@@ -2584,7 +2656,7 @@
                 <w:noProof/>
                 <w:webHidden/>
               </w:rPr>
-              <w:instrText xml:space="preserve"> PAGEREF _Toc202210228 \h </w:instrText>
+              <w:instrText xml:space="preserve"> PAGEREF _Toc203168256 \h </w:instrText>
             </w:r>
             <w:r>
               <w:rPr>
@@ -2604,7 +2676,7 @@
                 <w:noProof/>
                 <w:webHidden/>
               </w:rPr>
-              <w:t>20</w:t>
+              <w:t>23</w:t>
             </w:r>
             <w:r>
               <w:rPr>
@@ -2627,7 +2699,7 @@
               <w:lang w:eastAsia="es-AR"/>
             </w:rPr>
           </w:pPr>
-          <w:hyperlink w:anchor="_Toc202210229" w:history="1">
+          <w:hyperlink w:anchor="_Toc203168257" w:history="1">
             <w:r>
               <w:rPr>
                 <w:rStyle w:val="Hipervnculo"/>
@@ -2656,7 +2728,7 @@
                 <w:noProof/>
                 <w:webHidden/>
               </w:rPr>
-              <w:instrText xml:space="preserve"> PAGEREF _Toc202210229 \h </w:instrText>
+              <w:instrText xml:space="preserve"> PAGEREF _Toc203168257 \h </w:instrText>
             </w:r>
             <w:r>
               <w:rPr>
@@ -2676,7 +2748,7 @@
                 <w:noProof/>
                 <w:webHidden/>
               </w:rPr>
-              <w:t>21</w:t>
+              <w:t>24</w:t>
             </w:r>
             <w:r>
               <w:rPr>
@@ -2699,7 +2771,7 @@
               <w:lang w:eastAsia="es-AR"/>
             </w:rPr>
           </w:pPr>
-          <w:hyperlink w:anchor="_Toc202210230" w:history="1">
+          <w:hyperlink w:anchor="_Toc203168258" w:history="1">
             <w:r>
               <w:rPr>
                 <w:rStyle w:val="Hipervnculo"/>
@@ -2726,7 +2798,7 @@
                 <w:noProof/>
                 <w:webHidden/>
               </w:rPr>
-              <w:instrText xml:space="preserve"> PAGEREF _Toc202210230 \h </w:instrText>
+              <w:instrText xml:space="preserve"> PAGEREF _Toc203168258 \h </w:instrText>
             </w:r>
             <w:r>
               <w:rPr>
@@ -2746,7 +2818,7 @@
                 <w:noProof/>
                 <w:webHidden/>
               </w:rPr>
-              <w:t>21</w:t>
+              <w:t>24</w:t>
             </w:r>
             <w:r>
               <w:rPr>
@@ -2792,7 +2864,7 @@
         </w:rPr>
       </w:pPr>
       <w:bookmarkStart w:id="1" w:name="_Toc201002056"/>
-      <w:bookmarkStart w:id="2" w:name="_Toc202210205"/>
+      <w:bookmarkStart w:id="2" w:name="_Toc203168232"/>
       <w:r>
         <w:rPr>
           <w:b/>
@@ -2809,7 +2881,7 @@
         <w:pStyle w:val="Ttulo2"/>
       </w:pPr>
       <w:bookmarkStart w:id="3" w:name="_Toc201002057"/>
-      <w:bookmarkStart w:id="4" w:name="_Toc202210206"/>
+      <w:bookmarkStart w:id="4" w:name="_Toc203168233"/>
       <w:r>
         <w:t>I</w:t>
       </w:r>
@@ -3007,6 +3079,7 @@
           <w:docPartGallery w:val="Table of Contents"/>
         </w:docPartObj>
       </w:sdtPr>
+      <w:sdtEndPr/>
       <w:sdtContent>
         <w:p>
           <w:pPr>
@@ -3727,7 +3800,7 @@
         <w:pStyle w:val="Ttulo2"/>
       </w:pPr>
       <w:bookmarkStart w:id="5" w:name="_Toc201002058"/>
-      <w:bookmarkStart w:id="6" w:name="_Toc202210207"/>
+      <w:bookmarkStart w:id="6" w:name="_Toc203168234"/>
       <w:r>
         <w:t>SQL Server</w:t>
       </w:r>
@@ -3746,7 +3819,7 @@
         <w:spacing w:after="33"/>
       </w:pPr>
       <w:bookmarkStart w:id="7" w:name="_Toc201002059"/>
-      <w:bookmarkStart w:id="8" w:name="_Toc202210208"/>
+      <w:bookmarkStart w:id="8" w:name="_Toc203168235"/>
       <w:r>
         <w:rPr>
           <w:sz w:val="24"/>
@@ -4077,7 +4150,7 @@
         <w:spacing w:after="204"/>
       </w:pPr>
       <w:bookmarkStart w:id="9" w:name="_Toc201002060"/>
-      <w:bookmarkStart w:id="10" w:name="_Toc202210209"/>
+      <w:bookmarkStart w:id="10" w:name="_Toc203168236"/>
       <w:r>
         <w:t>Perfiles técnicos</w:t>
       </w:r>
@@ -4785,7 +4858,7 @@
         <w:spacing w:after="130"/>
       </w:pPr>
       <w:bookmarkStart w:id="11" w:name="_Toc201002061"/>
-      <w:bookmarkStart w:id="12" w:name="_Toc202210210"/>
+      <w:bookmarkStart w:id="12" w:name="_Toc203168237"/>
       <w:r>
         <w:t>Seguridad Informática</w:t>
       </w:r>
@@ -4892,7 +4965,7 @@
         <w:pStyle w:val="Ttulo2"/>
       </w:pPr>
       <w:bookmarkStart w:id="13" w:name="_Toc201002062"/>
-      <w:bookmarkStart w:id="14" w:name="_Toc202210211"/>
+      <w:bookmarkStart w:id="14" w:name="_Toc203168238"/>
       <w:r>
         <w:t>Costos</w:t>
       </w:r>
@@ -4919,7 +4992,7 @@
         <w:pStyle w:val="Ttulo2"/>
       </w:pPr>
       <w:bookmarkStart w:id="15" w:name="_Toc201002063"/>
-      <w:bookmarkStart w:id="16" w:name="_Toc202210212"/>
+      <w:bookmarkStart w:id="16" w:name="_Toc203168239"/>
       <w:r>
         <w:t>Detalle de costos de perfiles técnicos</w:t>
       </w:r>
@@ -5260,7 +5333,7 @@
         <w:spacing w:after="2"/>
       </w:pPr>
       <w:bookmarkStart w:id="17" w:name="_Toc201002064"/>
-      <w:bookmarkStart w:id="18" w:name="_Toc202210213"/>
+      <w:bookmarkStart w:id="18" w:name="_Toc203168240"/>
       <w:r>
         <w:rPr>
           <w:sz w:val="24"/>
@@ -5291,7 +5364,7 @@
         <w:pStyle w:val="Ttulo2"/>
       </w:pPr>
       <w:bookmarkStart w:id="19" w:name="_Toc201002065"/>
-      <w:bookmarkStart w:id="20" w:name="_Toc202210214"/>
+      <w:bookmarkStart w:id="20" w:name="_Toc203168241"/>
       <w:r>
         <w:t>Costo de licencia</w:t>
       </w:r>
@@ -5316,7 +5389,7 @@
       <w:pPr>
         <w:pStyle w:val="Ttulo2"/>
       </w:pPr>
-      <w:bookmarkStart w:id="21" w:name="_Toc202210215"/>
+      <w:bookmarkStart w:id="21" w:name="_Toc203168242"/>
       <w:r>
         <w:t>Costos totales</w:t>
       </w:r>
@@ -5643,7 +5716,7 @@
       <w:pPr>
         <w:pStyle w:val="Ttulo2"/>
       </w:pPr>
-      <w:bookmarkStart w:id="22" w:name="_Toc202210216"/>
+      <w:bookmarkStart w:id="22" w:name="_Toc203168243"/>
       <w:r>
         <w:t>Conclusiones</w:t>
       </w:r>
@@ -5839,11 +5912,11 @@
       </w:r>
       <w:proofErr w:type="spellStart"/>
       <w:r>
-        <w:t>on-premise</w:t>
-      </w:r>
-      <w:proofErr w:type="spellEnd"/>
-      <w:r>
-        <w:t xml:space="preserve"> y </w:t>
+        <w:t>on</w:t>
+      </w:r>
+      <w:proofErr w:type="spellEnd"/>
+      <w:r>
+        <w:t xml:space="preserve">-premise y </w:t>
       </w:r>
       <w:proofErr w:type="spellStart"/>
       <w:r>
@@ -5956,7 +6029,7 @@
         </w:rPr>
       </w:pPr>
       <w:bookmarkStart w:id="23" w:name="_Toc201002066"/>
-      <w:bookmarkStart w:id="24" w:name="_Toc202210217"/>
+      <w:bookmarkStart w:id="24" w:name="_Toc203168244"/>
       <w:r>
         <w:rPr>
           <w:b/>
@@ -5973,7 +6046,7 @@
         <w:pStyle w:val="Ttulo2"/>
       </w:pPr>
       <w:bookmarkStart w:id="25" w:name="_Toc201002067"/>
-      <w:bookmarkStart w:id="26" w:name="_Toc202210218"/>
+      <w:bookmarkStart w:id="26" w:name="_Toc203168245"/>
       <w:r>
         <w:t>Informe II</w:t>
       </w:r>
@@ -5985,7 +6058,7 @@
         <w:pStyle w:val="Ttulo2"/>
         <w:spacing w:after="240"/>
       </w:pPr>
-      <w:bookmarkStart w:id="27" w:name="_Toc202210219"/>
+      <w:bookmarkStart w:id="27" w:name="_Toc203168246"/>
       <w:r>
         <w:t>Servicios de Cloud Computing</w:t>
       </w:r>
@@ -6067,32 +6140,32 @@
         <w:rPr>
           <w:rFonts w:ascii="Calibri" w:eastAsia="Calibri" w:hAnsi="Calibri" w:cs="Calibri"/>
         </w:rPr>
-        <w:t>Amplio portfolio de servicios, que también viene de la mano con su modelo de pago “</w:t>
+        <w:t>Amplio portfolio de servicios, que también viene de la mano con su modelo de pago “Pay</w:t>
+      </w:r>
+      <w:r>
+        <w:t>-as-</w:t>
+      </w:r>
+      <w:proofErr w:type="spellStart"/>
+      <w:r>
+        <w:t>you</w:t>
+      </w:r>
+      <w:proofErr w:type="spellEnd"/>
+      <w:r>
+        <w:t>-</w:t>
       </w:r>
       <w:proofErr w:type="spellStart"/>
       <w:r>
         <w:rPr>
           <w:rFonts w:ascii="Calibri" w:eastAsia="Calibri" w:hAnsi="Calibri" w:cs="Calibri"/>
         </w:rPr>
-        <w:t>Pay</w:t>
-      </w:r>
-      <w:proofErr w:type="spellEnd"/>
-      <w:r>
-        <w:t>-as-</w:t>
-      </w:r>
-      <w:proofErr w:type="spellStart"/>
-      <w:r>
-        <w:t>you</w:t>
-      </w:r>
-      <w:proofErr w:type="spellEnd"/>
-      <w:r>
-        <w:t>-</w:t>
-      </w:r>
+        <w:t>go</w:t>
+      </w:r>
+      <w:proofErr w:type="spellEnd"/>
       <w:r>
         <w:rPr>
           <w:rFonts w:ascii="Calibri" w:eastAsia="Calibri" w:hAnsi="Calibri" w:cs="Calibri"/>
         </w:rPr>
-        <w:t xml:space="preserve">go”, </w:t>
+        <w:t xml:space="preserve">”, </w:t>
       </w:r>
       <w:r>
         <w:t xml:space="preserve">que optimiza el uso del presupuesto y evita desperdicio de capacidades. </w:t>
@@ -6152,15 +6225,7 @@
       </w:r>
       <w:proofErr w:type="spellEnd"/>
       <w:r>
-        <w:t xml:space="preserve">: </w:t>
-      </w:r>
-      <w:proofErr w:type="spellStart"/>
-      <w:r>
-        <w:t>Number</w:t>
-      </w:r>
-      <w:proofErr w:type="spellEnd"/>
-      <w:r>
-        <w:t xml:space="preserve"> of </w:t>
+        <w:t xml:space="preserve">: Number of </w:t>
       </w:r>
       <w:proofErr w:type="spellStart"/>
       <w:r>
@@ -6269,15 +6334,7 @@
       </w:r>
       <w:proofErr w:type="spellEnd"/>
       <w:r>
-        <w:t xml:space="preserve">, </w:t>
-      </w:r>
-      <w:proofErr w:type="spellStart"/>
-      <w:r>
-        <w:t>Number</w:t>
-      </w:r>
-      <w:proofErr w:type="spellEnd"/>
-      <w:r>
-        <w:t xml:space="preserve"> of </w:t>
+        <w:t xml:space="preserve">, Number of </w:t>
       </w:r>
       <w:proofErr w:type="spellStart"/>
       <w:r>
@@ -6416,32 +6473,32 @@
         <w:rPr>
           <w:rFonts w:ascii="Calibri" w:eastAsia="Calibri" w:hAnsi="Calibri" w:cs="Calibri"/>
         </w:rPr>
-        <w:t>Además de contar con modelos “</w:t>
+        <w:t>Además de contar con modelos “Pay</w:t>
+      </w:r>
+      <w:r>
+        <w:t>-as-</w:t>
+      </w:r>
+      <w:proofErr w:type="spellStart"/>
+      <w:r>
+        <w:t>you</w:t>
+      </w:r>
+      <w:proofErr w:type="spellEnd"/>
+      <w:r>
+        <w:t>-</w:t>
       </w:r>
       <w:proofErr w:type="spellStart"/>
       <w:r>
         <w:rPr>
           <w:rFonts w:ascii="Calibri" w:eastAsia="Calibri" w:hAnsi="Calibri" w:cs="Calibri"/>
         </w:rPr>
-        <w:t>Pay</w:t>
-      </w:r>
-      <w:proofErr w:type="spellEnd"/>
-      <w:r>
-        <w:t>-as-</w:t>
-      </w:r>
-      <w:proofErr w:type="spellStart"/>
-      <w:r>
-        <w:t>you</w:t>
-      </w:r>
-      <w:proofErr w:type="spellEnd"/>
-      <w:r>
-        <w:t>-</w:t>
-      </w:r>
+        <w:t>go</w:t>
+      </w:r>
+      <w:proofErr w:type="spellEnd"/>
       <w:r>
         <w:rPr>
           <w:rFonts w:ascii="Calibri" w:eastAsia="Calibri" w:hAnsi="Calibri" w:cs="Calibri"/>
         </w:rPr>
-        <w:t xml:space="preserve">go”, Azure permite pagar por lo que se usa y </w:t>
+        <w:t xml:space="preserve">”, Azure permite pagar por lo que se usa y </w:t>
       </w:r>
       <w:r>
         <w:t xml:space="preserve">hacer </w:t>
@@ -6490,15 +6547,7 @@
       </w:r>
       <w:proofErr w:type="spellEnd"/>
       <w:r>
-        <w:t xml:space="preserve"> virtuales, 8 gigas de RAM y una licencia SQL Enterprise, </w:t>
-      </w:r>
-      <w:proofErr w:type="spellStart"/>
-      <w:r>
-        <w:t>pay</w:t>
-      </w:r>
-      <w:proofErr w:type="spellEnd"/>
-      <w:r>
-        <w:t>-as-</w:t>
+        <w:t xml:space="preserve"> virtuales, 8 gigas de RAM y una licencia SQL Enterprise, pay-as-</w:t>
       </w:r>
       <w:proofErr w:type="spellStart"/>
       <w:r>
@@ -6506,7 +6555,15 @@
       </w:r>
       <w:proofErr w:type="spellEnd"/>
       <w:r>
-        <w:t xml:space="preserve">-go) y una Base de Datos Única de 1 tera, reservada por un año y con copias diarias, mensuales y anuales de los datos </w:t>
+        <w:t>-</w:t>
+      </w:r>
+      <w:proofErr w:type="spellStart"/>
+      <w:r>
+        <w:t>go</w:t>
+      </w:r>
+      <w:proofErr w:type="spellEnd"/>
+      <w:r>
+        <w:t xml:space="preserve">) y una Base de Datos Única de 1 tera, reservada por un año y con copias diarias, mensuales y anuales de los datos </w:t>
       </w:r>
     </w:p>
     <w:p>
@@ -6578,7 +6635,7 @@
       <w:pPr>
         <w:pStyle w:val="Ttulo2"/>
       </w:pPr>
-      <w:bookmarkStart w:id="28" w:name="_Toc202210220"/>
+      <w:bookmarkStart w:id="28" w:name="_Toc203168247"/>
       <w:r>
         <w:t>Bibliografía</w:t>
       </w:r>
@@ -7419,7 +7476,7 @@
           <w:bCs/>
         </w:rPr>
       </w:pPr>
-      <w:bookmarkStart w:id="30" w:name="_Toc202210221"/>
+      <w:bookmarkStart w:id="30" w:name="_Toc203168248"/>
       <w:r>
         <w:rPr>
           <w:b/>
@@ -7467,7 +7524,7 @@
           <w:color w:val="auto"/>
         </w:rPr>
       </w:pPr>
-      <w:bookmarkStart w:id="31" w:name="_Toc202210222"/>
+      <w:bookmarkStart w:id="31" w:name="_Toc203168249"/>
       <w:r>
         <w:rPr>
           <w:color w:val="auto"/>
@@ -7532,7 +7589,7 @@
           <w:color w:val="auto"/>
         </w:rPr>
       </w:pPr>
-      <w:bookmarkStart w:id="32" w:name="_Toc202210223"/>
+      <w:bookmarkStart w:id="32" w:name="_Toc203168250"/>
       <w:r>
         <w:rPr>
           <w:color w:val="auto"/>
@@ -7975,7 +8032,7 @@
           <w:color w:val="auto"/>
         </w:rPr>
       </w:pPr>
-      <w:bookmarkStart w:id="33" w:name="_Toc202210224"/>
+      <w:bookmarkStart w:id="33" w:name="_Toc203168251"/>
       <w:r>
         <w:rPr>
           <w:color w:val="auto"/>
@@ -8601,59 +8658,58 @@
         <w:spacing w:after="160" w:line="259" w:lineRule="auto"/>
         <w:rPr>
           <w:rFonts w:asciiTheme="majorHAnsi" w:eastAsiaTheme="majorEastAsia" w:hAnsiTheme="majorHAnsi" w:cstheme="majorBidi"/>
+          <w:b/>
+          <w:bCs/>
           <w:color w:val="2F5496" w:themeColor="accent1" w:themeShade="BF"/>
           <w:sz w:val="32"/>
           <w:szCs w:val="32"/>
         </w:rPr>
       </w:pPr>
-    </w:p>
-    <w:p>
-      <w:pPr>
-        <w:spacing w:after="160" w:line="259" w:lineRule="auto"/>
-        <w:rPr>
-          <w:rFonts w:asciiTheme="majorHAnsi" w:eastAsiaTheme="majorEastAsia" w:hAnsiTheme="majorHAnsi" w:cstheme="majorBidi"/>
-          <w:color w:val="2F5496" w:themeColor="accent1" w:themeShade="BF"/>
-          <w:sz w:val="32"/>
-          <w:szCs w:val="32"/>
-        </w:rPr>
-      </w:pPr>
-    </w:p>
-    <w:p>
-      <w:pPr>
-        <w:pStyle w:val="Ttulo1"/>
+      <w:r>
         <w:rPr>
           <w:b/>
           <w:bCs/>
         </w:rPr>
-      </w:pPr>
-      <w:bookmarkStart w:id="34" w:name="_Toc202210225"/>
-      <w:r>
+        <w:br w:type="page"/>
+      </w:r>
+    </w:p>
+    <w:p>
+      <w:pPr>
+        <w:pStyle w:val="Ttulo1"/>
         <w:rPr>
           <w:b/>
           <w:bCs/>
         </w:rPr>
-        <w:t>Entrega 4</w:t>
-      </w:r>
+      </w:pPr>
+      <w:bookmarkStart w:id="34" w:name="_Toc203168252"/>
       <w:r>
         <w:rPr>
           <w:b/>
           <w:bCs/>
         </w:rPr>
-        <w:t>:</w:t>
-      </w:r>
-      <w:bookmarkEnd w:id="34"/>
+        <w:lastRenderedPageBreak/>
+        <w:t>Entrega 4</w:t>
+      </w:r>
       <w:r>
         <w:rPr>
           <w:b/>
           <w:bCs/>
         </w:rPr>
-        <w:t> </w:t>
-      </w:r>
+        <w:t>:</w:t>
+      </w:r>
+      <w:bookmarkEnd w:id="34"/>
       <w:r>
         <w:rPr>
           <w:b/>
           <w:bCs/>
         </w:rPr>
+        <w:t> </w:t>
+      </w:r>
+      <w:r>
+        <w:rPr>
+          <w:b/>
+          <w:bCs/>
+        </w:rPr>
         <w:tab/>
       </w:r>
     </w:p>
@@ -8666,7 +8722,7 @@
         </w:rPr>
       </w:pPr>
       <w:bookmarkStart w:id="35" w:name="_Toc201002069"/>
-      <w:bookmarkStart w:id="36" w:name="_Toc202210226"/>
+      <w:bookmarkStart w:id="36" w:name="_Toc203168253"/>
       <w:r>
         <w:rPr>
           <w:lang w:val="es-ES"/>
@@ -8858,21 +8914,42 @@
     </w:p>
     <w:p>
       <w:pPr>
-        <w:spacing w:after="160" w:line="256" w:lineRule="auto"/>
+        <w:spacing w:before="240" w:after="160"/>
         <w:ind w:left="360"/>
         <w:contextualSpacing/>
         <w:rPr>
-          <w:lang w:val="es-ES"/>
-        </w:rPr>
-      </w:pPr>
-      <w:r>
-        <w:rPr>
           <w:b/>
           <w:lang w:val="es-ES"/>
         </w:rPr>
-        <w:lastRenderedPageBreak/>
-        <w:t xml:space="preserve">CONSIDERACIÓN ADICIONAL: </w:t>
-      </w:r>
+      </w:pPr>
+      <w:bookmarkStart w:id="37" w:name="_Toc203168254"/>
+      <w:r>
+        <w:rPr>
+          <w:rStyle w:val="Ttulo2Car"/>
+          <w:b/>
+          <w:bCs/>
+          <w:u w:val="single"/>
+        </w:rPr>
+        <w:t>CONSIDERACIÓN ADICIONAL:</w:t>
+      </w:r>
+      <w:bookmarkEnd w:id="37"/>
+      <w:r>
+        <w:rPr>
+          <w:b/>
+          <w:lang w:val="es-ES"/>
+        </w:rPr>
+        <w:t xml:space="preserve"> </w:t>
+      </w:r>
+    </w:p>
+    <w:p>
+      <w:pPr>
+        <w:spacing w:after="0" w:line="256" w:lineRule="auto"/>
+        <w:ind w:left="360"/>
+        <w:contextualSpacing/>
+        <w:rPr>
+          <w:lang w:val="es-ES"/>
+        </w:rPr>
+      </w:pPr>
       <w:r>
         <w:rPr>
           <w:lang w:val="es-ES"/>
@@ -8924,6 +9001,7 @@
       </w:pPr>
       <w:r>
         <w:rPr>
+          <w:noProof/>
           <w:lang w:val="es-ES"/>
         </w:rPr>
         <w:drawing>
@@ -8979,6 +9057,7 @@
         <w:rPr>
           <w:lang w:val="es-ES"/>
         </w:rPr>
+        <w:lastRenderedPageBreak/>
         <w:t>En la pestaña de “Seguridad” / “Security”, habilitar la autentificación de SQL Y Microsoft para acceder a la BDD.</w:t>
       </w:r>
     </w:p>
@@ -9032,13 +9111,7 @@
         <w:rPr>
           <w:lang w:val="es-ES"/>
         </w:rPr>
-        <w:t xml:space="preserve"> WITH PASSWORD = 'M1x3dMode!2025';</w:t>
-      </w:r>
-      <w:r>
-        <w:rPr>
-          <w:lang w:val="es-ES"/>
-        </w:rPr>
-        <w:t>”. Esto habilitará nuestra cuenta de administrador y nos dará permiso para iniciar sesión como la misma</w:t>
+        <w:t xml:space="preserve"> WITH PASSWORD = 'M1x3dMode!2025';”. Esto habilitará nuestra cuenta de administrador y nos dará permiso para iniciar sesión como la misma</w:t>
       </w:r>
       <w:r>
         <w:rPr>
@@ -9364,58 +9437,63 @@
         </w:rPr>
       </w:pPr>
       <w:r>
-        <w:rPr>
-          <w:lang w:val="es-ES"/>
-        </w:rPr>
-        <w:lastRenderedPageBreak/>
-        <w:t xml:space="preserve">¡Con esto, ya está! Se inicio sesión como </w:t>
-      </w:r>
-      <w:proofErr w:type="spellStart"/>
-      <w:r>
-        <w:rPr>
-          <w:lang w:val="es-ES"/>
-        </w:rPr>
-        <w:t>sysadmin</w:t>
-      </w:r>
-      <w:proofErr w:type="spellEnd"/>
-      <w:r>
-        <w:rPr>
-          <w:lang w:val="es-ES"/>
-        </w:rPr>
-        <w:t xml:space="preserve"> y se tienen habilitados los permisos para ingresar datos por </w:t>
-      </w:r>
-      <w:proofErr w:type="spellStart"/>
-      <w:r>
-        <w:rPr>
-          <w:lang w:val="es-ES"/>
-        </w:rPr>
-        <w:t>bulkInsert</w:t>
-      </w:r>
-      <w:proofErr w:type="spellEnd"/>
-      <w:r>
-        <w:rPr>
-          <w:lang w:val="es-ES"/>
-        </w:rPr>
-        <w:t xml:space="preserve"> (la parte de los certificados para los permisos ya fueron gestionados por nosotros).</w:t>
-      </w:r>
-      <w:bookmarkStart w:id="37" w:name="_GoBack"/>
-      <w:bookmarkEnd w:id="37"/>
-    </w:p>
-    <w:p>
-      <w:pPr>
-        <w:spacing w:before="240" w:after="160" w:line="256" w:lineRule="auto"/>
         <w:rPr>
           <w:b/>
           <w:bCs/>
           <w:lang w:val="es-ES"/>
         </w:rPr>
-      </w:pPr>
-      <w:r>
+        <w:t>¡Con esto, ya está!</w:t>
+      </w:r>
+      <w:r>
+        <w:rPr>
+          <w:lang w:val="es-ES"/>
+        </w:rPr>
+        <w:t xml:space="preserve"> Se inicio sesión como </w:t>
+      </w:r>
+      <w:proofErr w:type="spellStart"/>
+      <w:r>
+        <w:rPr>
+          <w:lang w:val="es-ES"/>
+        </w:rPr>
+        <w:t>sysadmin</w:t>
+      </w:r>
+      <w:proofErr w:type="spellEnd"/>
+      <w:r>
+        <w:rPr>
+          <w:lang w:val="es-ES"/>
+        </w:rPr>
+        <w:t xml:space="preserve"> y se tienen habilitados los permisos para ingresar datos por </w:t>
+      </w:r>
+      <w:proofErr w:type="spellStart"/>
+      <w:r>
+        <w:rPr>
+          <w:lang w:val="es-ES"/>
+        </w:rPr>
+        <w:t>bulkInsert</w:t>
+      </w:r>
+      <w:proofErr w:type="spellEnd"/>
+      <w:r>
+        <w:rPr>
+          <w:lang w:val="es-ES"/>
+        </w:rPr>
+        <w:t xml:space="preserve"> (la parte de los certificados para los permisos ya fueron gestionados por nosotros).</w:t>
+      </w:r>
+    </w:p>
+    <w:p>
+      <w:pPr>
+        <w:spacing w:before="240" w:after="160" w:line="256" w:lineRule="auto"/>
         <w:rPr>
           <w:b/>
           <w:bCs/>
           <w:lang w:val="es-ES"/>
         </w:rPr>
+      </w:pPr>
+      <w:r>
+        <w:rPr>
+          <w:b/>
+          <w:bCs/>
+          <w:lang w:val="es-ES"/>
+        </w:rPr>
         <w:t>Configuración:</w:t>
       </w:r>
     </w:p>
@@ -9563,7 +9641,7 @@
         <w:pStyle w:val="Ttulo2"/>
       </w:pPr>
       <w:bookmarkStart w:id="38" w:name="_Toc201002070"/>
-      <w:bookmarkStart w:id="39" w:name="_Toc202210227"/>
+      <w:bookmarkStart w:id="39" w:name="_Toc203168255"/>
       <w:r>
         <w:t>Glosario</w:t>
       </w:r>
@@ -9810,6 +9888,7 @@
       </w:pPr>
       <w:proofErr w:type="spellStart"/>
       <w:r>
+        <w:lastRenderedPageBreak/>
         <w:t>actividadPileta</w:t>
       </w:r>
       <w:proofErr w:type="spellEnd"/>
@@ -10066,7 +10145,6 @@
       </w:pPr>
       <w:proofErr w:type="spellStart"/>
       <w:r>
-        <w:lastRenderedPageBreak/>
         <w:t>horaInicio</w:t>
       </w:r>
       <w:proofErr w:type="spellEnd"/>
@@ -10496,6 +10574,7 @@
       </w:pPr>
       <w:proofErr w:type="spellStart"/>
       <w:r>
+        <w:lastRenderedPageBreak/>
         <w:t>estadoGrupoActivo</w:t>
       </w:r>
       <w:proofErr w:type="spellEnd"/>
@@ -10919,7 +10998,6 @@
       </w:pPr>
       <w:proofErr w:type="spellStart"/>
       <w:r>
-        <w:lastRenderedPageBreak/>
         <w:t>tarjetaEnUso</w:t>
       </w:r>
       <w:proofErr w:type="spellEnd"/>
@@ -11329,6 +11407,7 @@
       </w:pPr>
       <w:proofErr w:type="spellStart"/>
       <w:r>
+        <w:lastRenderedPageBreak/>
         <w:t>fechaVencimientoContraseña</w:t>
       </w:r>
       <w:proofErr w:type="spellEnd"/>
@@ -11604,7 +11683,6 @@
         <w:ind w:left="709"/>
       </w:pPr>
       <w:r>
-        <w:lastRenderedPageBreak/>
         <w:t>domicilio</w:t>
       </w:r>
     </w:p>
@@ -12027,6 +12105,7 @@
       </w:pPr>
       <w:proofErr w:type="spellStart"/>
       <w:r>
+        <w:lastRenderedPageBreak/>
         <w:t>idSocioDestinatario</w:t>
       </w:r>
       <w:proofErr w:type="spellEnd"/>
@@ -12138,7 +12217,7 @@
         <w:pStyle w:val="Ttulo2"/>
         <w:spacing w:after="240"/>
       </w:pPr>
-      <w:bookmarkStart w:id="40" w:name="_Toc202210228"/>
+      <w:bookmarkStart w:id="40" w:name="_Toc203168256"/>
       <w:r>
         <w:t>Funciones:</w:t>
       </w:r>
@@ -12163,25 +12242,13 @@
       <w:r>
         <w:t>: Valida la longitud de un DNI para asegurarse de que estemos tratando con un dato correcto.</w:t>
       </w:r>
-    </w:p>
-    <w:p>
-      <w:pPr>
-        <w:spacing w:after="160" w:line="259" w:lineRule="auto"/>
+      <w:r>
         <w:rPr>
           <w:rFonts w:asciiTheme="majorHAnsi" w:eastAsiaTheme="majorEastAsia" w:hAnsiTheme="majorHAnsi" w:cstheme="majorBidi"/>
           <w:color w:val="2F5496" w:themeColor="accent1" w:themeShade="BF"/>
           <w:sz w:val="32"/>
           <w:szCs w:val="32"/>
         </w:rPr>
-      </w:pPr>
-      <w:r>
-        <w:rPr>
-          <w:rFonts w:asciiTheme="majorHAnsi" w:eastAsiaTheme="majorEastAsia" w:hAnsiTheme="majorHAnsi" w:cstheme="majorBidi"/>
-          <w:color w:val="2F5496" w:themeColor="accent1" w:themeShade="BF"/>
-          <w:sz w:val="32"/>
-          <w:szCs w:val="32"/>
-        </w:rPr>
-        <w:lastRenderedPageBreak/>
         <w:br w:type="page"/>
       </w:r>
     </w:p>
@@ -12194,7 +12261,7 @@
           <w:bCs/>
         </w:rPr>
       </w:pPr>
-      <w:bookmarkStart w:id="41" w:name="_Toc202210229"/>
+      <w:bookmarkStart w:id="41" w:name="_Toc203168257"/>
       <w:r>
         <w:rPr>
           <w:b/>
@@ -12439,7 +12506,7 @@
         <w:pStyle w:val="Ttulo2"/>
         <w:spacing w:after="240"/>
       </w:pPr>
-      <w:bookmarkStart w:id="42" w:name="_Toc202210230"/>
+      <w:bookmarkStart w:id="42" w:name="_Toc203168258"/>
       <w:r>
         <w:t>Políticas de Respaldo y Encriptación de Datos</w:t>
       </w:r>
@@ -12751,21 +12818,7 @@
         <w:rPr>
           <w:rFonts w:eastAsiaTheme="majorEastAsia" w:cstheme="minorHAnsi"/>
         </w:rPr>
-        <w:t xml:space="preserve">: </w:t>
-      </w:r>
-      <w:proofErr w:type="spellStart"/>
-      <w:r>
-        <w:rPr>
-          <w:rFonts w:eastAsiaTheme="majorEastAsia" w:cstheme="minorHAnsi"/>
-        </w:rPr>
-        <w:t>dni</w:t>
-      </w:r>
-      <w:proofErr w:type="spellEnd"/>
-      <w:r>
-        <w:rPr>
-          <w:rFonts w:eastAsiaTheme="majorEastAsia" w:cstheme="minorHAnsi"/>
-        </w:rPr>
-        <w:t xml:space="preserve">, </w:t>
+        <w:t xml:space="preserve">: dni, </w:t>
       </w:r>
       <w:proofErr w:type="spellStart"/>
       <w:r>
@@ -12847,21 +12900,7 @@
         <w:rPr>
           <w:rFonts w:eastAsiaTheme="majorEastAsia" w:cstheme="minorHAnsi"/>
         </w:rPr>
-        <w:t xml:space="preserve">: </w:t>
-      </w:r>
-      <w:proofErr w:type="spellStart"/>
-      <w:r>
-        <w:rPr>
-          <w:rFonts w:eastAsiaTheme="majorEastAsia" w:cstheme="minorHAnsi"/>
-        </w:rPr>
-        <w:t>dni</w:t>
-      </w:r>
-      <w:proofErr w:type="spellEnd"/>
-      <w:r>
-        <w:rPr>
-          <w:rFonts w:eastAsiaTheme="majorEastAsia" w:cstheme="minorHAnsi"/>
-        </w:rPr>
-        <w:t xml:space="preserve">, </w:t>
+        <w:t xml:space="preserve">: dni, </w:t>
       </w:r>
       <w:proofErr w:type="spellStart"/>
       <w:r>
@@ -13339,25 +13378,7 @@
           <w:b/>
           <w:bCs/>
         </w:rPr>
-        <w:t xml:space="preserve"> </w:t>
-      </w:r>
-      <w:proofErr w:type="spellStart"/>
-      <w:r>
-        <w:rPr>
-          <w:rFonts w:eastAsiaTheme="majorEastAsia" w:cstheme="minorHAnsi"/>
-          <w:b/>
-          <w:bCs/>
-        </w:rPr>
-        <w:t>Backups</w:t>
-      </w:r>
-      <w:proofErr w:type="spellEnd"/>
-      <w:r>
-        <w:rPr>
-          <w:rFonts w:eastAsiaTheme="majorEastAsia" w:cstheme="minorHAnsi"/>
-          <w:b/>
-          <w:bCs/>
-        </w:rPr>
-        <w:t>):</w:t>
+        <w:t xml:space="preserve"> Backups):</w:t>
       </w:r>
     </w:p>
     <w:p>
@@ -14033,7 +14054,7 @@
 </file>
 
 <file path=word/endnotes.xml><?xml version="1.0" encoding="utf-8"?>
-<w:endnotes xmlns:wpc="http://schemas.microsoft.com/office/word/2010/wordprocessingCanvas" xmlns:cx="http://schemas.microsoft.com/office/drawing/2014/chartex" xmlns:cx1="http://schemas.microsoft.com/office/drawing/2015/9/8/chartex" xmlns:cx2="http://schemas.microsoft.com/office/drawing/2015/10/21/chartex" xmlns:cx3="http://schemas.microsoft.com/office/drawing/2016/5/9/chartex" xmlns:cx4="http://schemas.microsoft.com/office/drawing/2016/5/10/chartex" xmlns:cx5="http://schemas.microsoft.com/office/drawing/2016/5/11/chartex" xmlns:cx6="http://schemas.microsoft.com/office/drawing/2016/5/12/chartex" xmlns:cx7="http://schemas.microsoft.com/office/drawing/2016/5/13/chartex" xmlns:cx8="http://schemas.microsoft.com/office/drawing/2016/5/14/chartex" xmlns:mc="http://schemas.openxmlformats.org/markup-compatibility/2006" xmlns:aink="http://schemas.microsoft.com/office/drawing/2016/ink" xmlns:am3d="http://schemas.microsoft.com/office/drawing/2017/model3d" xmlns:o="urn:schemas-microsoft-com:office:office" xmlns:r="http://schemas.openxmlformats.org/officeDocument/2006/relationships" xmlns:m="http://schemas.openxmlformats.org/officeDocument/2006/math" xmlns:v="urn:schemas-microsoft-com:vml" xmlns:wp14="http://schemas.microsoft.com/office/word/2010/wordprocessingDrawing" xmlns:wp="http://schemas.openxmlformats.org/drawingml/2006/wordprocessingDrawing" xmlns:w10="urn:schemas-microsoft-com:office:word" xmlns:w="http://schemas.openxmlformats.org/wordprocessingml/2006/main" xmlns:w14="http://schemas.microsoft.com/office/word/2010/wordml" xmlns:w15="http://schemas.microsoft.com/office/word/2012/wordml" xmlns:w16cid="http://schemas.microsoft.com/office/word/2016/wordml/cid" xmlns:w16se="http://schemas.microsoft.com/office/word/2015/wordml/symex" xmlns:wpg="http://schemas.microsoft.com/office/word/2010/wordprocessingGroup" xmlns:wpi="http://schemas.microsoft.com/office/word/2010/wordprocessingInk" xmlns:wne="http://schemas.microsoft.com/office/word/2006/wordml" xmlns:wps="http://schemas.microsoft.com/office/word/2010/wordprocessingShape" mc:Ignorable="w14 w15 w16se w16cid wp14">
+<w:endnotes xmlns:wpc="http://schemas.microsoft.com/office/word/2010/wordprocessingCanvas" xmlns:cx="http://schemas.microsoft.com/office/drawing/2014/chartex" xmlns:cx1="http://schemas.microsoft.com/office/drawing/2015/9/8/chartex" xmlns:cx2="http://schemas.microsoft.com/office/drawing/2015/10/21/chartex" xmlns:cx3="http://schemas.microsoft.com/office/drawing/2016/5/9/chartex" xmlns:cx4="http://schemas.microsoft.com/office/drawing/2016/5/10/chartex" xmlns:cx5="http://schemas.microsoft.com/office/drawing/2016/5/11/chartex" xmlns:cx6="http://schemas.microsoft.com/office/drawing/2016/5/12/chartex" xmlns:cx7="http://schemas.microsoft.com/office/drawing/2016/5/13/chartex" xmlns:cx8="http://schemas.microsoft.com/office/drawing/2016/5/14/chartex" xmlns:mc="http://schemas.openxmlformats.org/markup-compatibility/2006" xmlns:aink="http://schemas.microsoft.com/office/drawing/2016/ink" xmlns:am3d="http://schemas.microsoft.com/office/drawing/2017/model3d" xmlns:o="urn:schemas-microsoft-com:office:office" xmlns:r="http://schemas.openxmlformats.org/officeDocument/2006/relationships" xmlns:m="http://schemas.openxmlformats.org/officeDocument/2006/math" xmlns:v="urn:schemas-microsoft-com:vml" xmlns:wp14="http://schemas.microsoft.com/office/word/2010/wordprocessingDrawing" xmlns:wp="http://schemas.openxmlformats.org/drawingml/2006/wordprocessingDrawing" xmlns:w10="urn:schemas-microsoft-com:office:word" xmlns:w="http://schemas.openxmlformats.org/wordprocessingml/2006/main" xmlns:w14="http://schemas.microsoft.com/office/word/2010/wordml" xmlns:w15="http://schemas.microsoft.com/office/word/2012/wordml" xmlns:w16cex="http://schemas.microsoft.com/office/word/2018/wordml/cex" xmlns:w16cid="http://schemas.microsoft.com/office/word/2016/wordml/cid" xmlns:w16="http://schemas.microsoft.com/office/word/2018/wordml" xmlns:w16sdtdh="http://schemas.microsoft.com/office/word/2020/wordml/sdtdatahash" xmlns:w16se="http://schemas.microsoft.com/office/word/2015/wordml/symex" xmlns:wpg="http://schemas.microsoft.com/office/word/2010/wordprocessingGroup" xmlns:wpi="http://schemas.microsoft.com/office/word/2010/wordprocessingInk" xmlns:wne="http://schemas.microsoft.com/office/word/2006/wordml" xmlns:wps="http://schemas.microsoft.com/office/word/2010/wordprocessingShape" mc:Ignorable="w14 w15 w16se w16cid w16 w16cex w16sdtdh wp14">
   <w:endnote w:type="separator" w:id="-1">
     <w:p>
       <w:pPr>
@@ -14058,7 +14079,7 @@
 </file>
 
 <file path=word/footer1.xml><?xml version="1.0" encoding="utf-8"?>
-<w:ftr xmlns:wpc="http://schemas.microsoft.com/office/word/2010/wordprocessingCanvas" xmlns:cx="http://schemas.microsoft.com/office/drawing/2014/chartex" xmlns:cx1="http://schemas.microsoft.com/office/drawing/2015/9/8/chartex" xmlns:cx2="http://schemas.microsoft.com/office/drawing/2015/10/21/chartex" xmlns:cx3="http://schemas.microsoft.com/office/drawing/2016/5/9/chartex" xmlns:cx4="http://schemas.microsoft.com/office/drawing/2016/5/10/chartex" xmlns:cx5="http://schemas.microsoft.com/office/drawing/2016/5/11/chartex" xmlns:cx6="http://schemas.microsoft.com/office/drawing/2016/5/12/chartex" xmlns:cx7="http://schemas.microsoft.com/office/drawing/2016/5/13/chartex" xmlns:cx8="http://schemas.microsoft.com/office/drawing/2016/5/14/chartex" xmlns:mc="http://schemas.openxmlformats.org/markup-compatibility/2006" xmlns:aink="http://schemas.microsoft.com/office/drawing/2016/ink" xmlns:am3d="http://schemas.microsoft.com/office/drawing/2017/model3d" xmlns:o="urn:schemas-microsoft-com:office:office" xmlns:r="http://schemas.openxmlformats.org/officeDocument/2006/relationships" xmlns:m="http://schemas.openxmlformats.org/officeDocument/2006/math" xmlns:v="urn:schemas-microsoft-com:vml" xmlns:wp14="http://schemas.microsoft.com/office/word/2010/wordprocessingDrawing" xmlns:wp="http://schemas.openxmlformats.org/drawingml/2006/wordprocessingDrawing" xmlns:w10="urn:schemas-microsoft-com:office:word" xmlns:w="http://schemas.openxmlformats.org/wordprocessingml/2006/main" xmlns:w14="http://schemas.microsoft.com/office/word/2010/wordml" xmlns:w15="http://schemas.microsoft.com/office/word/2012/wordml" xmlns:w16cid="http://schemas.microsoft.com/office/word/2016/wordml/cid" xmlns:w16se="http://schemas.microsoft.com/office/word/2015/wordml/symex" xmlns:wpg="http://schemas.microsoft.com/office/word/2010/wordprocessingGroup" xmlns:wpi="http://schemas.microsoft.com/office/word/2010/wordprocessingInk" xmlns:wne="http://schemas.microsoft.com/office/word/2006/wordml" xmlns:wps="http://schemas.microsoft.com/office/word/2010/wordprocessingShape" mc:Ignorable="w14 w15 w16se w16cid wp14">
+<w:ftr xmlns:wpc="http://schemas.microsoft.com/office/word/2010/wordprocessingCanvas" xmlns:cx="http://schemas.microsoft.com/office/drawing/2014/chartex" xmlns:cx1="http://schemas.microsoft.com/office/drawing/2015/9/8/chartex" xmlns:cx2="http://schemas.microsoft.com/office/drawing/2015/10/21/chartex" xmlns:cx3="http://schemas.microsoft.com/office/drawing/2016/5/9/chartex" xmlns:cx4="http://schemas.microsoft.com/office/drawing/2016/5/10/chartex" xmlns:cx5="http://schemas.microsoft.com/office/drawing/2016/5/11/chartex" xmlns:cx6="http://schemas.microsoft.com/office/drawing/2016/5/12/chartex" xmlns:cx7="http://schemas.microsoft.com/office/drawing/2016/5/13/chartex" xmlns:cx8="http://schemas.microsoft.com/office/drawing/2016/5/14/chartex" xmlns:mc="http://schemas.openxmlformats.org/markup-compatibility/2006" xmlns:aink="http://schemas.microsoft.com/office/drawing/2016/ink" xmlns:am3d="http://schemas.microsoft.com/office/drawing/2017/model3d" xmlns:o="urn:schemas-microsoft-com:office:office" xmlns:r="http://schemas.openxmlformats.org/officeDocument/2006/relationships" xmlns:m="http://schemas.openxmlformats.org/officeDocument/2006/math" xmlns:v="urn:schemas-microsoft-com:vml" xmlns:wp14="http://schemas.microsoft.com/office/word/2010/wordprocessingDrawing" xmlns:wp="http://schemas.openxmlformats.org/drawingml/2006/wordprocessingDrawing" xmlns:w10="urn:schemas-microsoft-com:office:word" xmlns:w="http://schemas.openxmlformats.org/wordprocessingml/2006/main" xmlns:w14="http://schemas.microsoft.com/office/word/2010/wordml" xmlns:w15="http://schemas.microsoft.com/office/word/2012/wordml" xmlns:w16cex="http://schemas.microsoft.com/office/word/2018/wordml/cex" xmlns:w16cid="http://schemas.microsoft.com/office/word/2016/wordml/cid" xmlns:w16="http://schemas.microsoft.com/office/word/2018/wordml" xmlns:w16sdtdh="http://schemas.microsoft.com/office/word/2020/wordml/sdtdatahash" xmlns:w16se="http://schemas.microsoft.com/office/word/2015/wordml/symex" xmlns:wpg="http://schemas.microsoft.com/office/word/2010/wordprocessingGroup" xmlns:wpi="http://schemas.microsoft.com/office/word/2010/wordprocessingInk" xmlns:wne="http://schemas.microsoft.com/office/word/2006/wordml" xmlns:wps="http://schemas.microsoft.com/office/word/2010/wordprocessingShape" mc:Ignorable="w14 w15 w16se w16cid w16 w16cex w16sdtdh wp14">
   <w:p>
     <w:pPr>
       <w:pStyle w:val="Piedepgina"/>
@@ -14140,7 +14161,7 @@
             </wp:anchor>
           </w:drawing>
         </mc:Choice>
-        <mc:Fallback xmlns:w16cex="http://schemas.microsoft.com/office/word/2018/wordml/cex" xmlns:w16="http://schemas.microsoft.com/office/word/2018/wordml" xmlns:w16sdtdh="http://schemas.microsoft.com/office/word/2020/wordml/sdtdatahash" xmlns:oel="http://schemas.microsoft.com/office/2019/extlst">
+        <mc:Fallback xmlns:oel="http://schemas.microsoft.com/office/2019/extlst">
           <w:pict>
             <v:rect w14:anchorId="7C31A704" id="Rectángulo 77" o:spid="_x0000_s1026" style="position:absolute;margin-left:0;margin-top:0;width:579.9pt;height:750.3pt;z-index:251659264;visibility:visible;mso-wrap-style:square;mso-width-percent:950;mso-height-percent:950;mso-wrap-distance-left:9pt;mso-wrap-distance-top:0;mso-wrap-distance-right:9pt;mso-wrap-distance-bottom:0;mso-position-horizontal:center;mso-position-horizontal-relative:page;mso-position-vertical:center;mso-position-vertical-relative:page;mso-width-percent:950;mso-height-percent:950;mso-width-relative:page;mso-height-relative:page;v-text-anchor:middle" o:gfxdata="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" filled="f" strokecolor="#747070 [1614]" strokeweight="1.25pt">
               <w10:wrap anchorx="page" anchory="page"/>
@@ -14216,7 +14237,7 @@
 </file>
 
 <file path=word/footnotes.xml><?xml version="1.0" encoding="utf-8"?>
-<w:footnotes xmlns:wpc="http://schemas.microsoft.com/office/word/2010/wordprocessingCanvas" xmlns:cx="http://schemas.microsoft.com/office/drawing/2014/chartex" xmlns:cx1="http://schemas.microsoft.com/office/drawing/2015/9/8/chartex" xmlns:cx2="http://schemas.microsoft.com/office/drawing/2015/10/21/chartex" xmlns:cx3="http://schemas.microsoft.com/office/drawing/2016/5/9/chartex" xmlns:cx4="http://schemas.microsoft.com/office/drawing/2016/5/10/chartex" xmlns:cx5="http://schemas.microsoft.com/office/drawing/2016/5/11/chartex" xmlns:cx6="http://schemas.microsoft.com/office/drawing/2016/5/12/chartex" xmlns:cx7="http://schemas.microsoft.com/office/drawing/2016/5/13/chartex" xmlns:cx8="http://schemas.microsoft.com/office/drawing/2016/5/14/chartex" xmlns:mc="http://schemas.openxmlformats.org/markup-compatibility/2006" xmlns:aink="http://schemas.microsoft.com/office/drawing/2016/ink" xmlns:am3d="http://schemas.microsoft.com/office/drawing/2017/model3d" xmlns:o="urn:schemas-microsoft-com:office:office" xmlns:r="http://schemas.openxmlformats.org/officeDocument/2006/relationships" xmlns:m="http://schemas.openxmlformats.org/officeDocument/2006/math" xmlns:v="urn:schemas-microsoft-com:vml" xmlns:wp14="http://schemas.microsoft.com/office/word/2010/wordprocessingDrawing" xmlns:wp="http://schemas.openxmlformats.org/drawingml/2006/wordprocessingDrawing" xmlns:w10="urn:schemas-microsoft-com:office:word" xmlns:w="http://schemas.openxmlformats.org/wordprocessingml/2006/main" xmlns:w14="http://schemas.microsoft.com/office/word/2010/wordml" xmlns:w15="http://schemas.microsoft.com/office/word/2012/wordml" xmlns:w16cid="http://schemas.microsoft.com/office/word/2016/wordml/cid" xmlns:w16se="http://schemas.microsoft.com/office/word/2015/wordml/symex" xmlns:wpg="http://schemas.microsoft.com/office/word/2010/wordprocessingGroup" xmlns:wpi="http://schemas.microsoft.com/office/word/2010/wordprocessingInk" xmlns:wne="http://schemas.microsoft.com/office/word/2006/wordml" xmlns:wps="http://schemas.microsoft.com/office/word/2010/wordprocessingShape" mc:Ignorable="w14 w15 w16se w16cid wp14">
+<w:footnotes xmlns:wpc="http://schemas.microsoft.com/office/word/2010/wordprocessingCanvas" xmlns:cx="http://schemas.microsoft.com/office/drawing/2014/chartex" xmlns:cx1="http://schemas.microsoft.com/office/drawing/2015/9/8/chartex" xmlns:cx2="http://schemas.microsoft.com/office/drawing/2015/10/21/chartex" xmlns:cx3="http://schemas.microsoft.com/office/drawing/2016/5/9/chartex" xmlns:cx4="http://schemas.microsoft.com/office/drawing/2016/5/10/chartex" xmlns:cx5="http://schemas.microsoft.com/office/drawing/2016/5/11/chartex" xmlns:cx6="http://schemas.microsoft.com/office/drawing/2016/5/12/chartex" xmlns:cx7="http://schemas.microsoft.com/office/drawing/2016/5/13/chartex" xmlns:cx8="http://schemas.microsoft.com/office/drawing/2016/5/14/chartex" xmlns:mc="http://schemas.openxmlformats.org/markup-compatibility/2006" xmlns:aink="http://schemas.microsoft.com/office/drawing/2016/ink" xmlns:am3d="http://schemas.microsoft.com/office/drawing/2017/model3d" xmlns:o="urn:schemas-microsoft-com:office:office" xmlns:r="http://schemas.openxmlformats.org/officeDocument/2006/relationships" xmlns:m="http://schemas.openxmlformats.org/officeDocument/2006/math" xmlns:v="urn:schemas-microsoft-com:vml" xmlns:wp14="http://schemas.microsoft.com/office/word/2010/wordprocessingDrawing" xmlns:wp="http://schemas.openxmlformats.org/drawingml/2006/wordprocessingDrawing" xmlns:w10="urn:schemas-microsoft-com:office:word" xmlns:w="http://schemas.openxmlformats.org/wordprocessingml/2006/main" xmlns:w14="http://schemas.microsoft.com/office/word/2010/wordml" xmlns:w15="http://schemas.microsoft.com/office/word/2012/wordml" xmlns:w16cex="http://schemas.microsoft.com/office/word/2018/wordml/cex" xmlns:w16cid="http://schemas.microsoft.com/office/word/2016/wordml/cid" xmlns:w16="http://schemas.microsoft.com/office/word/2018/wordml" xmlns:w16sdtdh="http://schemas.microsoft.com/office/word/2020/wordml/sdtdatahash" xmlns:w16se="http://schemas.microsoft.com/office/word/2015/wordml/symex" xmlns:wpg="http://schemas.microsoft.com/office/word/2010/wordprocessingGroup" xmlns:wpi="http://schemas.microsoft.com/office/word/2010/wordprocessingInk" xmlns:wne="http://schemas.microsoft.com/office/word/2006/wordml" xmlns:wps="http://schemas.microsoft.com/office/word/2010/wordprocessingShape" mc:Ignorable="w14 w15 w16se w16cid w16 w16cex w16sdtdh wp14">
   <w:footnote w:type="separator" w:id="-1">
     <w:p>
       <w:pPr>
@@ -14241,7 +14262,7 @@
 </file>
 
 <file path=word/numbering.xml><?xml version="1.0" encoding="utf-8"?>
-<w:numbering xmlns:wpc="http://schemas.microsoft.com/office/word/2010/wordprocessingCanvas" xmlns:cx="http://schemas.microsoft.com/office/drawing/2014/chartex" xmlns:cx1="http://schemas.microsoft.com/office/drawing/2015/9/8/chartex" xmlns:cx2="http://schemas.microsoft.com/office/drawing/2015/10/21/chartex" xmlns:cx3="http://schemas.microsoft.com/office/drawing/2016/5/9/chartex" xmlns:cx4="http://schemas.microsoft.com/office/drawing/2016/5/10/chartex" xmlns:cx5="http://schemas.microsoft.com/office/drawing/2016/5/11/chartex" xmlns:cx6="http://schemas.microsoft.com/office/drawing/2016/5/12/chartex" xmlns:cx7="http://schemas.microsoft.com/office/drawing/2016/5/13/chartex" xmlns:cx8="http://schemas.microsoft.com/office/drawing/2016/5/14/chartex" xmlns:mc="http://schemas.openxmlformats.org/markup-compatibility/2006" xmlns:aink="http://schemas.microsoft.com/office/drawing/2016/ink" xmlns:am3d="http://schemas.microsoft.com/office/drawing/2017/model3d" xmlns:o="urn:schemas-microsoft-com:office:office" xmlns:r="http://schemas.openxmlformats.org/officeDocument/2006/relationships" xmlns:m="http://schemas.openxmlformats.org/officeDocument/2006/math" xmlns:v="urn:schemas-microsoft-com:vml" xmlns:wp14="http://schemas.microsoft.com/office/word/2010/wordprocessingDrawing" xmlns:wp="http://schemas.openxmlformats.org/drawingml/2006/wordprocessingDrawing" xmlns:w10="urn:schemas-microsoft-com:office:word" xmlns:w="http://schemas.openxmlformats.org/wordprocessingml/2006/main" xmlns:w14="http://schemas.microsoft.com/office/word/2010/wordml" xmlns:w15="http://schemas.microsoft.com/office/word/2012/wordml" xmlns:w16cid="http://schemas.microsoft.com/office/word/2016/wordml/cid" xmlns:w16se="http://schemas.microsoft.com/office/word/2015/wordml/symex" xmlns:wpg="http://schemas.microsoft.com/office/word/2010/wordprocessingGroup" xmlns:wpi="http://schemas.microsoft.com/office/word/2010/wordprocessingInk" xmlns:wne="http://schemas.microsoft.com/office/word/2006/wordml" xmlns:wps="http://schemas.microsoft.com/office/word/2010/wordprocessingShape" mc:Ignorable="w14 w15 w16se w16cid wp14">
+<w:numbering xmlns:wpc="http://schemas.microsoft.com/office/word/2010/wordprocessingCanvas" xmlns:cx="http://schemas.microsoft.com/office/drawing/2014/chartex" xmlns:cx1="http://schemas.microsoft.com/office/drawing/2015/9/8/chartex" xmlns:cx2="http://schemas.microsoft.com/office/drawing/2015/10/21/chartex" xmlns:cx3="http://schemas.microsoft.com/office/drawing/2016/5/9/chartex" xmlns:cx4="http://schemas.microsoft.com/office/drawing/2016/5/10/chartex" xmlns:cx5="http://schemas.microsoft.com/office/drawing/2016/5/11/chartex" xmlns:cx6="http://schemas.microsoft.com/office/drawing/2016/5/12/chartex" xmlns:cx7="http://schemas.microsoft.com/office/drawing/2016/5/13/chartex" xmlns:cx8="http://schemas.microsoft.com/office/drawing/2016/5/14/chartex" xmlns:mc="http://schemas.openxmlformats.org/markup-compatibility/2006" xmlns:aink="http://schemas.microsoft.com/office/drawing/2016/ink" xmlns:am3d="http://schemas.microsoft.com/office/drawing/2017/model3d" xmlns:o="urn:schemas-microsoft-com:office:office" xmlns:r="http://schemas.openxmlformats.org/officeDocument/2006/relationships" xmlns:m="http://schemas.openxmlformats.org/officeDocument/2006/math" xmlns:v="urn:schemas-microsoft-com:vml" xmlns:wp14="http://schemas.microsoft.com/office/word/2010/wordprocessingDrawing" xmlns:wp="http://schemas.openxmlformats.org/drawingml/2006/wordprocessingDrawing" xmlns:w10="urn:schemas-microsoft-com:office:word" xmlns:w="http://schemas.openxmlformats.org/wordprocessingml/2006/main" xmlns:w14="http://schemas.microsoft.com/office/word/2010/wordml" xmlns:w15="http://schemas.microsoft.com/office/word/2012/wordml" xmlns:w16cex="http://schemas.microsoft.com/office/word/2018/wordml/cex" xmlns:w16cid="http://schemas.microsoft.com/office/word/2016/wordml/cid" xmlns:w16="http://schemas.microsoft.com/office/word/2018/wordml" xmlns:w16sdtdh="http://schemas.microsoft.com/office/word/2020/wordml/sdtdatahash" xmlns:w16se="http://schemas.microsoft.com/office/word/2015/wordml/symex" xmlns:wpg="http://schemas.microsoft.com/office/word/2010/wordprocessingGroup" xmlns:wpi="http://schemas.microsoft.com/office/word/2010/wordprocessingInk" xmlns:wne="http://schemas.microsoft.com/office/word/2006/wordml" xmlns:wps="http://schemas.microsoft.com/office/word/2010/wordprocessingShape" mc:Ignorable="w14 w15 w16se w16cid w16 w16cex w16sdtdh wp14">
   <w:abstractNum w:abstractNumId="0" w15:restartNumberingAfterBreak="0">
     <w:nsid w:val="00A970AC"/>
     <w:multiLevelType w:val="hybridMultilevel"/>
@@ -18280,7 +18301,7 @@
 </file>
 
 <file path=word/styles.xml><?xml version="1.0" encoding="utf-8"?>
-<w:styles xmlns:mc="http://schemas.openxmlformats.org/markup-compatibility/2006" xmlns:r="http://schemas.openxmlformats.org/officeDocument/2006/relationships" xmlns:w="http://schemas.openxmlformats.org/wordprocessingml/2006/main" xmlns:w14="http://schemas.microsoft.com/office/word/2010/wordml" xmlns:w15="http://schemas.microsoft.com/office/word/2012/wordml" xmlns:w16cid="http://schemas.microsoft.com/office/word/2016/wordml/cid" xmlns:w16se="http://schemas.microsoft.com/office/word/2015/wordml/symex" mc:Ignorable="w14 w15 w16se w16cid">
+<w:styles xmlns:mc="http://schemas.openxmlformats.org/markup-compatibility/2006" xmlns:r="http://schemas.openxmlformats.org/officeDocument/2006/relationships" xmlns:w="http://schemas.openxmlformats.org/wordprocessingml/2006/main" xmlns:w14="http://schemas.microsoft.com/office/word/2010/wordml" xmlns:w15="http://schemas.microsoft.com/office/word/2012/wordml" xmlns:w16cex="http://schemas.microsoft.com/office/word/2018/wordml/cex" xmlns:w16cid="http://schemas.microsoft.com/office/word/2016/wordml/cid" xmlns:w16="http://schemas.microsoft.com/office/word/2018/wordml" xmlns:w16sdtdh="http://schemas.microsoft.com/office/word/2020/wordml/sdtdatahash" xmlns:w16se="http://schemas.microsoft.com/office/word/2015/wordml/symex" mc:Ignorable="w14 w15 w16se w16cid w16 w16cex w16sdtdh">
   <w:docDefaults>
     <w:rPrDefault>
       <w:rPr>
@@ -18297,7 +18318,7 @@
       </w:pPr>
     </w:pPrDefault>
   </w:docDefaults>
-  <w:latentStyles w:defLockedState="0" w:defUIPriority="99" w:defSemiHidden="0" w:defUnhideWhenUsed="0" w:defQFormat="0" w:count="375">
+  <w:latentStyles w:defLockedState="0" w:defUIPriority="99" w:defSemiHidden="0" w:defUnhideWhenUsed="0" w:defQFormat="0" w:count="376">
     <w:lsdException w:name="Normal" w:uiPriority="0" w:qFormat="1"/>
     <w:lsdException w:name="heading 1" w:uiPriority="9" w:qFormat="1"/>
     <w:lsdException w:name="heading 2" w:semiHidden="1" w:uiPriority="9" w:unhideWhenUsed="1" w:qFormat="1"/>
@@ -18403,7 +18424,6 @@
     <w:lsdException w:name="HTML Sample" w:semiHidden="1" w:unhideWhenUsed="1"/>
     <w:lsdException w:name="HTML Typewriter" w:semiHidden="1" w:unhideWhenUsed="1"/>
     <w:lsdException w:name="HTML Variable" w:semiHidden="1" w:unhideWhenUsed="1"/>
-    <w:lsdException w:name="Normal Table" w:semiHidden="1" w:unhideWhenUsed="1"/>
     <w:lsdException w:name="annotation subject" w:semiHidden="1" w:unhideWhenUsed="1"/>
     <w:lsdException w:name="No List" w:semiHidden="1" w:unhideWhenUsed="1"/>
     <w:lsdException w:name="Outline List 1" w:semiHidden="1" w:unhideWhenUsed="1"/>
@@ -18450,10 +18470,8 @@
     <w:lsdException w:name="Table Subtle 2" w:semiHidden="1" w:unhideWhenUsed="1"/>
     <w:lsdException w:name="Table Web 1" w:semiHidden="1" w:unhideWhenUsed="1"/>
     <w:lsdException w:name="Table Web 2" w:semiHidden="1" w:unhideWhenUsed="1"/>
-    <w:lsdException w:name="Table Web 3" w:semiHidden="1" w:unhideWhenUsed="1"/>
     <w:lsdException w:name="Balloon Text" w:semiHidden="1" w:unhideWhenUsed="1"/>
     <w:lsdException w:name="Table Grid" w:uiPriority="59"/>
-    <w:lsdException w:name="Table Theme" w:semiHidden="1" w:unhideWhenUsed="1"/>
     <w:lsdException w:name="Placeholder Text" w:semiHidden="1"/>
     <w:lsdException w:name="No Spacing" w:uiPriority="1" w:qFormat="1"/>
     <w:lsdException w:name="Light Shading" w:uiPriority="60"/>
@@ -18673,6 +18691,7 @@
     <w:lsdException w:name="Smart Hyperlink" w:semiHidden="1" w:unhideWhenUsed="1"/>
     <w:lsdException w:name="Hashtag" w:semiHidden="1" w:unhideWhenUsed="1"/>
     <w:lsdException w:name="Unresolved Mention" w:semiHidden="1" w:unhideWhenUsed="1"/>
+    <w:lsdException w:name="Smart Link" w:semiHidden="1" w:unhideWhenUsed="1"/>
   </w:latentStyles>
   <w:style w:type="paragraph" w:default="1" w:styleId="Normal">
     <w:name w:val="Normal"/>
@@ -19371,6 +19390,10 @@
 </file>
 
 <file path=customXml/item2.xml><?xml version="1.0" encoding="utf-8"?>
+<b:Sources xmlns:b="http://schemas.openxmlformats.org/officeDocument/2006/bibliography" xmlns="http://schemas.openxmlformats.org/officeDocument/2006/bibliography" SelectedStyle="\APASixthEditionOfficeOnline.xsl" StyleName="APA" Version="6"/>
+</file>
+
+<file path=customXml/item3.xml><?xml version="1.0" encoding="utf-8"?>
 <p:properties xmlns:p="http://schemas.microsoft.com/office/2006/metadata/properties" xmlns:xsi="http://www.w3.org/2001/XMLSchema-instance" xmlns:pc="http://schemas.microsoft.com/office/infopath/2007/PartnerControls">
   <documentManagement>
     <lcf76f155ced4ddcb4097134ff3c332f xmlns="c1a4ef89-8e8d-479e-83ea-6deabd5e5c29">
@@ -19380,7 +19403,7 @@
 </p:properties>
 </file>
 
-<file path=customXml/item3.xml><?xml version="1.0" encoding="utf-8"?>
+<file path=customXml/item4.xml><?xml version="1.0" encoding="utf-8"?>
 <ct:contentTypeSchema xmlns:ct="http://schemas.microsoft.com/office/2006/metadata/contentType" xmlns:ma="http://schemas.microsoft.com/office/2006/metadata/properties/metaAttributes" ct:_="" ma:_="" ma:contentTypeName="Documento" ma:contentTypeID="0x010100E0244CD539E758458F9751B276EDBDB5" ma:contentTypeVersion="12" ma:contentTypeDescription="Crear nuevo documento." ma:contentTypeScope="" ma:versionID="b8b8c40857de5fa74dc501c9010f9b13">
   <xsd:schema xmlns:xsd="http://www.w3.org/2001/XMLSchema" xmlns:xs="http://www.w3.org/2001/XMLSchema" xmlns:p="http://schemas.microsoft.com/office/2006/metadata/properties" xmlns:ns2="c1a4ef89-8e8d-479e-83ea-6deabd5e5c29" xmlns:ns3="5ab81898-6d95-4a49-9528-d5d2a870eede" targetNamespace="http://schemas.microsoft.com/office/2006/metadata/properties" ma:root="true" ma:fieldsID="ba6727053a82ee7f0bb58b7bd192b345" ns2:_="" ns3:_="">
     <xsd:import namespace="c1a4ef89-8e8d-479e-83ea-6deabd5e5c29"/>
@@ -19591,10 +19614,6 @@
 </ct:contentTypeSchema>
 </file>
 
-<file path=customXml/item4.xml><?xml version="1.0" encoding="utf-8"?>
-<b:Sources xmlns:b="http://schemas.openxmlformats.org/officeDocument/2006/bibliography" xmlns="http://schemas.openxmlformats.org/officeDocument/2006/bibliography" SelectedStyle="\APASixthEditionOfficeOnline.xsl" StyleName="APA" Version="6"/>
-</file>
-
 <file path=customXml/itemProps1.xml><?xml version="1.0" encoding="utf-8"?>
 <ds:datastoreItem xmlns:ds="http://schemas.openxmlformats.org/officeDocument/2006/customXml" ds:itemID="{39387074-1AD0-4B74-BB3D-6633FC6B369D}">
   <ds:schemaRefs>
@@ -19604,6 +19623,14 @@
 </file>
 
 <file path=customXml/itemProps2.xml><?xml version="1.0" encoding="utf-8"?>
+<ds:datastoreItem xmlns:ds="http://schemas.openxmlformats.org/officeDocument/2006/customXml" ds:itemID="{79F18CC0-2FBC-4EF6-91F8-CD48927C9EFE}">
+  <ds:schemaRefs>
+    <ds:schemaRef ds:uri="http://schemas.openxmlformats.org/officeDocument/2006/bibliography"/>
+  </ds:schemaRefs>
+</ds:datastoreItem>
+</file>
+
+<file path=customXml/itemProps3.xml><?xml version="1.0" encoding="utf-8"?>
 <ds:datastoreItem xmlns:ds="http://schemas.openxmlformats.org/officeDocument/2006/customXml" ds:itemID="{8A8DA369-52B0-4B1B-B8EF-062411AC4386}">
   <ds:schemaRefs>
     <ds:schemaRef ds:uri="http://schemas.microsoft.com/office/2006/metadata/properties"/>
@@ -19613,7 +19640,7 @@
 </ds:datastoreItem>
 </file>
 
-<file path=customXml/itemProps3.xml><?xml version="1.0" encoding="utf-8"?>
+<file path=customXml/itemProps4.xml><?xml version="1.0" encoding="utf-8"?>
 <ds:datastoreItem xmlns:ds="http://schemas.openxmlformats.org/officeDocument/2006/customXml" ds:itemID="{5A62240D-0F17-4F4A-83FE-C3EDF005C805}">
   <ds:schemaRefs>
     <ds:schemaRef ds:uri="http://schemas.microsoft.com/office/2006/metadata/contentType"/>
@@ -19630,12 +19657,4 @@
     <ds:schemaRef ds:uri="http://schemas.microsoft.com/internal/obd"/>
   </ds:schemaRefs>
 </ds:datastoreItem>
-</file>
-
-<file path=customXml/itemProps4.xml><?xml version="1.0" encoding="utf-8"?>
-<ds:datastoreItem xmlns:ds="http://schemas.openxmlformats.org/officeDocument/2006/customXml" ds:itemID="{79F18CC0-2FBC-4EF6-91F8-CD48927C9EFE}">
-  <ds:schemaRefs>
-    <ds:schemaRef ds:uri="http://schemas.openxmlformats.org/officeDocument/2006/bibliography"/>
-  </ds:schemaRefs>
-</ds:datastoreItem>
 </file>
</xml_diff>